<commit_message>
# Agregue la lista de riesgos al reporte de avance
</commit_message>
<xml_diff>
--- a/meetings/minutaReunion.20100906.docx
+++ b/meetings/minutaReunion.20100906.docx
@@ -1,6 +1,6 @@
 
 <file path=word/document.xml><?xml version="1.0" encoding="utf-8"?>
-<w:document xmlns:ve="http://schemas.openxmlformats.org/markup-compatibility/2006" xmlns:o="urn:schemas-microsoft-com:office:office" xmlns:r="http://schemas.openxmlformats.org/officeDocument/2006/relationships" xmlns:m="http://schemas.openxmlformats.org/officeDocument/2006/math" xmlns:v="urn:schemas-microsoft-com:vml" xmlns:wp="http://schemas.openxmlformats.org/drawingml/2006/wordprocessingDrawing" xmlns:w10="urn:schemas-microsoft-com:office:word" xmlns:w="http://schemas.openxmlformats.org/wordprocessingml/2006/main" xmlns:wne="http://schemas.microsoft.com/office/word/2006/wordml">
+<w:document xmlns:wpc="http://schemas.microsoft.com/office/word/2010/wordprocessingCanvas" xmlns:mc="http://schemas.openxmlformats.org/markup-compatibility/2006" xmlns:o="urn:schemas-microsoft-com:office:office" xmlns:r="http://schemas.openxmlformats.org/officeDocument/2006/relationships" xmlns:m="http://schemas.openxmlformats.org/officeDocument/2006/math" xmlns:v="urn:schemas-microsoft-com:vml" xmlns:wp14="http://schemas.microsoft.com/office/word/2010/wordprocessingDrawing" xmlns:wp="http://schemas.openxmlformats.org/drawingml/2006/wordprocessingDrawing" xmlns:w10="urn:schemas-microsoft-com:office:word" xmlns:w="http://schemas.openxmlformats.org/wordprocessingml/2006/main" xmlns:w14="http://schemas.microsoft.com/office/word/2010/wordml" xmlns:wpg="http://schemas.microsoft.com/office/word/2010/wordprocessingGroup" xmlns:wpi="http://schemas.microsoft.com/office/word/2010/wordprocessingInk" xmlns:wne="http://schemas.microsoft.com/office/word/2006/wordml" xmlns:wps="http://schemas.microsoft.com/office/word/2010/wordprocessingShape" mc:Ignorable="w14 wp14">
   <w:body>
     <w:p>
       <w:pPr>
@@ -68,6 +68,7 @@
         </w:rPr>
         <w:t xml:space="preserve">Proyecto: </w:t>
       </w:r>
+      <w:proofErr w:type="spellStart"/>
       <w:r>
         <w:rPr>
           <w:sz w:val="20"/>
@@ -75,6 +76,7 @@
         </w:rPr>
         <w:t>SelfManagement</w:t>
       </w:r>
+      <w:proofErr w:type="spellEnd"/>
     </w:p>
     <w:p>
       <w:pPr>
@@ -184,7 +186,21 @@
         <w:rPr>
           <w:lang w:val="es-AR"/>
         </w:rPr>
-        <w:t xml:space="preserve">Alejandro Molinari </w:t>
+        <w:t xml:space="preserve">Alejandro </w:t>
+      </w:r>
+      <w:proofErr w:type="spellStart"/>
+      <w:r>
+        <w:rPr>
+          <w:lang w:val="es-AR"/>
+        </w:rPr>
+        <w:t>Molinari</w:t>
+      </w:r>
+      <w:proofErr w:type="spellEnd"/>
+      <w:r>
+        <w:rPr>
+          <w:lang w:val="es-AR"/>
+        </w:rPr>
+        <w:t xml:space="preserve"> </w:t>
       </w:r>
       <w:r>
         <w:rPr>
@@ -198,11 +214,33 @@
         </w:rPr>
         <w:t xml:space="preserve">| </w:t>
       </w:r>
-      <w:r>
-        <w:rPr>
-          <w:lang w:val="es-AR"/>
-        </w:rPr>
-        <w:t xml:space="preserve">Product Owner) </w:t>
+      <w:proofErr w:type="spellStart"/>
+      <w:r>
+        <w:rPr>
+          <w:lang w:val="es-AR"/>
+        </w:rPr>
+        <w:t>Product</w:t>
+      </w:r>
+      <w:proofErr w:type="spellEnd"/>
+      <w:r>
+        <w:rPr>
+          <w:lang w:val="es-AR"/>
+        </w:rPr>
+        <w:t xml:space="preserve"> </w:t>
+      </w:r>
+      <w:proofErr w:type="spellStart"/>
+      <w:r>
+        <w:rPr>
+          <w:lang w:val="es-AR"/>
+        </w:rPr>
+        <w:t>Owner</w:t>
+      </w:r>
+      <w:proofErr w:type="spellEnd"/>
+      <w:r>
+        <w:rPr>
+          <w:lang w:val="es-AR"/>
+        </w:rPr>
+        <w:t xml:space="preserve">) </w:t>
       </w:r>
       <w:r>
         <w:rPr>
@@ -210,7 +248,7 @@
         </w:rPr>
         <w:t xml:space="preserve">– </w:t>
       </w:r>
-      <w:hyperlink r:id="rId8" w:history="1">
+      <w:hyperlink r:id="rId9" w:history="1">
         <w:r>
           <w:rPr>
             <w:rStyle w:val="Hipervnculo"/>
@@ -274,7 +312,7 @@
         </w:rPr>
         <w:t xml:space="preserve"> – </w:t>
       </w:r>
-      <w:hyperlink r:id="rId9" w:history="1">
+      <w:hyperlink r:id="rId10" w:history="1">
         <w:r>
           <w:rPr>
             <w:rStyle w:val="Hipervnculo"/>
@@ -300,8 +338,30 @@
         <w:rPr>
           <w:lang w:val="es-AR"/>
         </w:rPr>
-        <w:t>Juan Pablo Perez Perri</w:t>
-      </w:r>
+        <w:t xml:space="preserve">Juan Pablo </w:t>
+      </w:r>
+      <w:proofErr w:type="spellStart"/>
+      <w:r>
+        <w:rPr>
+          <w:lang w:val="es-AR"/>
+        </w:rPr>
+        <w:t>Perez</w:t>
+      </w:r>
+      <w:proofErr w:type="spellEnd"/>
+      <w:r>
+        <w:rPr>
+          <w:lang w:val="es-AR"/>
+        </w:rPr>
+        <w:t xml:space="preserve"> </w:t>
+      </w:r>
+      <w:proofErr w:type="spellStart"/>
+      <w:r>
+        <w:rPr>
+          <w:lang w:val="es-AR"/>
+        </w:rPr>
+        <w:t>Perri</w:t>
+      </w:r>
+      <w:proofErr w:type="spellEnd"/>
       <w:r>
         <w:rPr>
           <w:lang w:val="es-AR"/>
@@ -338,7 +398,7 @@
         </w:rPr>
         <w:t xml:space="preserve"> – </w:t>
       </w:r>
-      <w:hyperlink r:id="rId10" w:history="1">
+      <w:hyperlink r:id="rId11" w:history="1">
         <w:r>
           <w:rPr>
             <w:rStyle w:val="Hipervnculo"/>
@@ -368,8 +428,16 @@
         <w:rPr>
           <w:lang w:val="es-AR"/>
         </w:rPr>
-        <w:t>Esteban Lopez</w:t>
-      </w:r>
+        <w:t xml:space="preserve">Esteban </w:t>
+      </w:r>
+      <w:proofErr w:type="spellStart"/>
+      <w:r>
+        <w:rPr>
+          <w:lang w:val="es-AR"/>
+        </w:rPr>
+        <w:t>Lopez</w:t>
+      </w:r>
+      <w:proofErr w:type="spellEnd"/>
       <w:r>
         <w:rPr>
           <w:lang w:val="es-AR"/>
@@ -406,7 +474,7 @@
         </w:rPr>
         <w:t xml:space="preserve"> – </w:t>
       </w:r>
-      <w:hyperlink r:id="rId11" w:history="1">
+      <w:hyperlink r:id="rId12" w:history="1">
         <w:r>
           <w:rPr>
             <w:rStyle w:val="Hipervnculo"/>
@@ -432,9 +500,23 @@
         <w:rPr>
           <w:lang w:val="es-AR"/>
         </w:rPr>
-        <w:t xml:space="preserve">Mariano Converti (Equipo de Trabajo) – </w:t>
-      </w:r>
-      <w:hyperlink r:id="rId12" w:history="1">
+        <w:t xml:space="preserve">Mariano </w:t>
+      </w:r>
+      <w:proofErr w:type="spellStart"/>
+      <w:r>
+        <w:rPr>
+          <w:lang w:val="es-AR"/>
+        </w:rPr>
+        <w:t>Converti</w:t>
+      </w:r>
+      <w:proofErr w:type="spellEnd"/>
+      <w:r>
+        <w:rPr>
+          <w:lang w:val="es-AR"/>
+        </w:rPr>
+        <w:t xml:space="preserve"> (Equipo de Trabajo) – </w:t>
+      </w:r>
+      <w:hyperlink r:id="rId13" w:history="1">
         <w:r>
           <w:rPr>
             <w:rStyle w:val="Hipervnculo"/>
@@ -503,7 +585,21 @@
         <w:rPr>
           <w:lang w:val="es-AR"/>
         </w:rPr>
-        <w:t>Recibir feedback del ayudante acerca de la presentación inicial del proyecto</w:t>
+        <w:t xml:space="preserve">Recibir </w:t>
+      </w:r>
+      <w:proofErr w:type="spellStart"/>
+      <w:r>
+        <w:rPr>
+          <w:lang w:val="es-AR"/>
+        </w:rPr>
+        <w:t>feedback</w:t>
+      </w:r>
+      <w:proofErr w:type="spellEnd"/>
+      <w:r>
+        <w:rPr>
+          <w:lang w:val="es-AR"/>
+        </w:rPr>
+        <w:t xml:space="preserve"> del ayudante acerca de la presentación inicial del proyecto</w:t>
       </w:r>
       <w:r>
         <w:rPr>
@@ -604,7 +700,21 @@
         <w:rPr>
           <w:lang w:val="es-AR"/>
         </w:rPr>
-        <w:t>El ayudante brindará feedback al equipo acerca del contenido y ejecución de la presentación.</w:t>
+        <w:t xml:space="preserve">El ayudante brindará </w:t>
+      </w:r>
+      <w:proofErr w:type="spellStart"/>
+      <w:r>
+        <w:rPr>
+          <w:lang w:val="es-AR"/>
+        </w:rPr>
+        <w:t>feedback</w:t>
+      </w:r>
+      <w:proofErr w:type="spellEnd"/>
+      <w:r>
+        <w:rPr>
+          <w:lang w:val="es-AR"/>
+        </w:rPr>
+        <w:t xml:space="preserve"> al equipo acerca del contenido y ejecución de la presentación.</w:t>
       </w:r>
     </w:p>
     <w:p>
@@ -655,11 +765,19 @@
         </w:rPr>
         <w:t xml:space="preserve">día </w:t>
       </w:r>
-      <w:r>
-        <w:rPr>
-          <w:lang w:val="es-AR"/>
-        </w:rPr>
-        <w:t>Lunes 2010-0</w:t>
+      <w:proofErr w:type="gramStart"/>
+      <w:r>
+        <w:rPr>
+          <w:lang w:val="es-AR"/>
+        </w:rPr>
+        <w:t>Lunes</w:t>
+      </w:r>
+      <w:proofErr w:type="gramEnd"/>
+      <w:r>
+        <w:rPr>
+          <w:lang w:val="es-AR"/>
+        </w:rPr>
+        <w:t xml:space="preserve"> 2010-0</w:t>
       </w:r>
       <w:r>
         <w:rPr>
@@ -775,17 +893,67 @@
         </w:rPr>
         <w:t xml:space="preserve">Crear el </w:t>
       </w:r>
-      <w:r>
-        <w:rPr>
-          <w:lang w:val="es-AR"/>
-        </w:rPr>
-        <w:t>Product Backlog completo</w:t>
-      </w:r>
-      <w:r>
-        <w:rPr>
-          <w:lang w:val="es-AR"/>
-        </w:rPr>
-        <w:t xml:space="preserve"> con todas las User Stories identificadas</w:t>
+      <w:proofErr w:type="spellStart"/>
+      <w:r>
+        <w:rPr>
+          <w:lang w:val="es-AR"/>
+        </w:rPr>
+        <w:t>Product</w:t>
+      </w:r>
+      <w:proofErr w:type="spellEnd"/>
+      <w:r>
+        <w:rPr>
+          <w:lang w:val="es-AR"/>
+        </w:rPr>
+        <w:t xml:space="preserve"> </w:t>
+      </w:r>
+      <w:proofErr w:type="spellStart"/>
+      <w:r>
+        <w:rPr>
+          <w:lang w:val="es-AR"/>
+        </w:rPr>
+        <w:t>Backlog</w:t>
+      </w:r>
+      <w:proofErr w:type="spellEnd"/>
+      <w:r>
+        <w:rPr>
+          <w:lang w:val="es-AR"/>
+        </w:rPr>
+        <w:t xml:space="preserve"> completo</w:t>
+      </w:r>
+      <w:r>
+        <w:rPr>
+          <w:lang w:val="es-AR"/>
+        </w:rPr>
+        <w:t xml:space="preserve"> con todas las </w:t>
+      </w:r>
+      <w:proofErr w:type="spellStart"/>
+      <w:r>
+        <w:rPr>
+          <w:lang w:val="es-AR"/>
+        </w:rPr>
+        <w:t>User</w:t>
+      </w:r>
+      <w:proofErr w:type="spellEnd"/>
+      <w:r>
+        <w:rPr>
+          <w:lang w:val="es-AR"/>
+        </w:rPr>
+        <w:t xml:space="preserve"> </w:t>
+      </w:r>
+      <w:proofErr w:type="spellStart"/>
+      <w:r>
+        <w:rPr>
+          <w:lang w:val="es-AR"/>
+        </w:rPr>
+        <w:t>Stories</w:t>
+      </w:r>
+      <w:proofErr w:type="spellEnd"/>
+      <w:r>
+        <w:rPr>
+          <w:lang w:val="es-AR"/>
+        </w:rPr>
+        <w:t xml:space="preserve"> identificadas</w:t>
       </w:r>
       <w:r>
         <w:rPr>
@@ -797,7 +965,35 @@
         <w:rPr>
           <w:lang w:val="es-AR"/>
         </w:rPr>
-        <w:t xml:space="preserve"> En cada User Story llegar al detalle que el equipo considere necesario para poder implementarla.</w:t>
+        <w:t xml:space="preserve"> En cada </w:t>
+      </w:r>
+      <w:proofErr w:type="spellStart"/>
+      <w:r>
+        <w:rPr>
+          <w:lang w:val="es-AR"/>
+        </w:rPr>
+        <w:t>User</w:t>
+      </w:r>
+      <w:proofErr w:type="spellEnd"/>
+      <w:r>
+        <w:rPr>
+          <w:lang w:val="es-AR"/>
+        </w:rPr>
+        <w:t xml:space="preserve"> </w:t>
+      </w:r>
+      <w:proofErr w:type="spellStart"/>
+      <w:r>
+        <w:rPr>
+          <w:lang w:val="es-AR"/>
+        </w:rPr>
+        <w:t>Story</w:t>
+      </w:r>
+      <w:proofErr w:type="spellEnd"/>
+      <w:r>
+        <w:rPr>
+          <w:lang w:val="es-AR"/>
+        </w:rPr>
+        <w:t xml:space="preserve"> llegar al detalle que el equipo considere necesario para poder implementarla.</w:t>
       </w:r>
     </w:p>
     <w:p>
@@ -828,7 +1024,35 @@
         <w:rPr>
           <w:lang w:val="es-AR"/>
         </w:rPr>
-        <w:t>de todas las User Stories y presentar evidencia de cómo se procedió</w:t>
+        <w:t xml:space="preserve">de todas las </w:t>
+      </w:r>
+      <w:proofErr w:type="spellStart"/>
+      <w:r>
+        <w:rPr>
+          <w:lang w:val="es-AR"/>
+        </w:rPr>
+        <w:t>User</w:t>
+      </w:r>
+      <w:proofErr w:type="spellEnd"/>
+      <w:r>
+        <w:rPr>
+          <w:lang w:val="es-AR"/>
+        </w:rPr>
+        <w:t xml:space="preserve"> </w:t>
+      </w:r>
+      <w:proofErr w:type="spellStart"/>
+      <w:r>
+        <w:rPr>
+          <w:lang w:val="es-AR"/>
+        </w:rPr>
+        <w:t>Stories</w:t>
+      </w:r>
+      <w:proofErr w:type="spellEnd"/>
+      <w:r>
+        <w:rPr>
+          <w:lang w:val="es-AR"/>
+        </w:rPr>
+        <w:t xml:space="preserve"> y presentar evidencia de cómo se procedió</w:t>
       </w:r>
       <w:r>
         <w:rPr>
@@ -872,8 +1096,17 @@
           <w:b/>
           <w:lang w:val="es-AR"/>
         </w:rPr>
-        <w:t>1 punto del sistema Wolof</w:t>
-      </w:r>
+        <w:t xml:space="preserve">1 punto del sistema </w:t>
+      </w:r>
+      <w:proofErr w:type="spellStart"/>
+      <w:r>
+        <w:rPr>
+          <w:b/>
+          <w:lang w:val="es-AR"/>
+        </w:rPr>
+        <w:t>Wolof</w:t>
+      </w:r>
+      <w:proofErr w:type="spellEnd"/>
       <w:r>
         <w:rPr>
           <w:lang w:val="es-AR"/>
@@ -1112,14 +1345,41 @@
         <w:rPr>
           <w:lang w:val="es-AR"/>
         </w:rPr>
-        <w:lastRenderedPageBreak/>
         <w:t>Presentar evidencia del proceso de estimación</w:t>
       </w:r>
       <w:r>
         <w:rPr>
           <w:lang w:val="es-AR"/>
         </w:rPr>
-        <w:t xml:space="preserve"> elegido (Planning Poker)</w:t>
+        <w:t xml:space="preserve"> elegido (</w:t>
+      </w:r>
+      <w:proofErr w:type="spellStart"/>
+      <w:r>
+        <w:rPr>
+          <w:lang w:val="es-AR"/>
+        </w:rPr>
+        <w:t>Planning</w:t>
+      </w:r>
+      <w:proofErr w:type="spellEnd"/>
+      <w:r>
+        <w:rPr>
+          <w:lang w:val="es-AR"/>
+        </w:rPr>
+        <w:t xml:space="preserve"> </w:t>
+      </w:r>
+      <w:proofErr w:type="spellStart"/>
+      <w:r>
+        <w:rPr>
+          <w:lang w:val="es-AR"/>
+        </w:rPr>
+        <w:t>Poker</w:t>
+      </w:r>
+      <w:proofErr w:type="spellEnd"/>
+      <w:r>
+        <w:rPr>
+          <w:lang w:val="es-AR"/>
+        </w:rPr>
+        <w:t>)</w:t>
       </w:r>
       <w:r>
         <w:rPr>
@@ -1163,7 +1423,36 @@
         <w:rPr>
           <w:lang w:val="es-AR"/>
         </w:rPr>
-        <w:t>Determinar las User Stories que entrarán dentro del primer Sprint de 2 semanas.</w:t>
+        <w:lastRenderedPageBreak/>
+        <w:t xml:space="preserve">Determinar las </w:t>
+      </w:r>
+      <w:proofErr w:type="spellStart"/>
+      <w:r>
+        <w:rPr>
+          <w:lang w:val="es-AR"/>
+        </w:rPr>
+        <w:t>User</w:t>
+      </w:r>
+      <w:proofErr w:type="spellEnd"/>
+      <w:r>
+        <w:rPr>
+          <w:lang w:val="es-AR"/>
+        </w:rPr>
+        <w:t xml:space="preserve"> </w:t>
+      </w:r>
+      <w:proofErr w:type="spellStart"/>
+      <w:r>
+        <w:rPr>
+          <w:lang w:val="es-AR"/>
+        </w:rPr>
+        <w:t>Stories</w:t>
+      </w:r>
+      <w:proofErr w:type="spellEnd"/>
+      <w:r>
+        <w:rPr>
+          <w:lang w:val="es-AR"/>
+        </w:rPr>
+        <w:t xml:space="preserve"> que entrarán dentro del primer Sprint de 2 semanas.</w:t>
       </w:r>
     </w:p>
     <w:p>
@@ -1201,7 +1490,21 @@
         <w:rPr>
           <w:lang w:val="es-AR"/>
         </w:rPr>
-        <w:t>Validación: Alejandro Molinari.</w:t>
+        <w:t xml:space="preserve">Validación: Alejandro </w:t>
+      </w:r>
+      <w:proofErr w:type="spellStart"/>
+      <w:r>
+        <w:rPr>
+          <w:lang w:val="es-AR"/>
+        </w:rPr>
+        <w:t>Molinari</w:t>
+      </w:r>
+      <w:proofErr w:type="spellEnd"/>
+      <w:r>
+        <w:rPr>
+          <w:lang w:val="es-AR"/>
+        </w:rPr>
+        <w:t>.</w:t>
       </w:r>
     </w:p>
     <w:p>
@@ -1241,6 +1544,48 @@
         </w:rPr>
         <w:t>N / A</w:t>
       </w:r>
+    </w:p>
+    <w:p>
+      <w:pPr>
+        <w:spacing w:after="0" w:line="240" w:lineRule="auto"/>
+        <w:rPr>
+          <w:lang w:val="es-AR"/>
+        </w:rPr>
+      </w:pPr>
+    </w:p>
+    <w:p>
+      <w:pPr>
+        <w:spacing w:after="0" w:line="240" w:lineRule="auto"/>
+        <w:rPr>
+          <w:lang w:val="es-AR"/>
+        </w:rPr>
+      </w:pPr>
+    </w:p>
+    <w:p>
+      <w:pPr>
+        <w:spacing w:after="0" w:line="240" w:lineRule="auto"/>
+        <w:rPr>
+          <w:lang w:val="es-AR"/>
+        </w:rPr>
+      </w:pPr>
+    </w:p>
+    <w:p>
+      <w:pPr>
+        <w:spacing w:after="0" w:line="240" w:lineRule="auto"/>
+        <w:rPr>
+          <w:lang w:val="es-AR"/>
+        </w:rPr>
+      </w:pPr>
+    </w:p>
+    <w:p>
+      <w:pPr>
+        <w:spacing w:after="0" w:line="240" w:lineRule="auto"/>
+        <w:rPr>
+          <w:lang w:val="es-AR"/>
+        </w:rPr>
+      </w:pPr>
+      <w:bookmarkStart w:id="0" w:name="_GoBack"/>
+      <w:bookmarkEnd w:id="0"/>
     </w:p>
     <w:p>
       <w:pPr>
@@ -1308,8 +1653,16 @@
         <w:rPr>
           <w:lang w:val="es-AR"/>
         </w:rPr>
-        <w:t>Alejandro Molinari</w:t>
-      </w:r>
+        <w:t xml:space="preserve">Alejandro </w:t>
+      </w:r>
+      <w:proofErr w:type="spellStart"/>
+      <w:r>
+        <w:rPr>
+          <w:lang w:val="es-AR"/>
+        </w:rPr>
+        <w:t>Molinari</w:t>
+      </w:r>
+      <w:proofErr w:type="spellEnd"/>
     </w:p>
     <w:p>
       <w:pPr>
@@ -1329,20 +1682,40 @@
         </w:rPr>
         <w:t xml:space="preserve">Cliente | </w:t>
       </w:r>
+      <w:proofErr w:type="spellStart"/>
       <w:r>
         <w:rPr>
           <w:sz w:val="19"/>
           <w:szCs w:val="19"/>
           <w:lang w:val="es-AR"/>
         </w:rPr>
-        <w:t>Product Owner</w:t>
-      </w:r>
+        <w:t>Product</w:t>
+      </w:r>
+      <w:proofErr w:type="spellEnd"/>
+      <w:r>
+        <w:rPr>
+          <w:sz w:val="19"/>
+          <w:szCs w:val="19"/>
+          <w:lang w:val="es-AR"/>
+        </w:rPr>
+        <w:t xml:space="preserve"> </w:t>
+      </w:r>
+      <w:proofErr w:type="spellStart"/>
+      <w:r>
+        <w:rPr>
+          <w:sz w:val="19"/>
+          <w:szCs w:val="19"/>
+          <w:lang w:val="es-AR"/>
+        </w:rPr>
+        <w:t>Owner</w:t>
+      </w:r>
+      <w:proofErr w:type="spellEnd"/>
     </w:p>
     <w:sectPr>
-      <w:headerReference w:type="default" r:id="rId13"/>
-      <w:footerReference w:type="default" r:id="rId14"/>
+      <w:headerReference w:type="default" r:id="rId14"/>
+      <w:footerReference w:type="default" r:id="rId15"/>
       <w:type w:val="continuous"/>
-      <w:pgSz w:w="12240" w:h="15840" w:code="1"/>
+      <w:pgSz w:w="11907" w:h="16839" w:code="9"/>
       <w:pgMar w:top="1531" w:right="1701" w:bottom="1531" w:left="1701" w:header="794" w:footer="680" w:gutter="0"/>
       <w:pgNumType w:start="1"/>
       <w:cols w:space="708"/>
@@ -1353,7 +1726,7 @@
 </file>
 
 <file path=word/endnotes.xml><?xml version="1.0" encoding="utf-8"?>
-<w:endnotes xmlns:ve="http://schemas.openxmlformats.org/markup-compatibility/2006" xmlns:o="urn:schemas-microsoft-com:office:office" xmlns:r="http://schemas.openxmlformats.org/officeDocument/2006/relationships" xmlns:m="http://schemas.openxmlformats.org/officeDocument/2006/math" xmlns:v="urn:schemas-microsoft-com:vml" xmlns:wp="http://schemas.openxmlformats.org/drawingml/2006/wordprocessingDrawing" xmlns:w10="urn:schemas-microsoft-com:office:word" xmlns:w="http://schemas.openxmlformats.org/wordprocessingml/2006/main" xmlns:wne="http://schemas.microsoft.com/office/word/2006/wordml">
+<w:endnotes xmlns:wpc="http://schemas.microsoft.com/office/word/2010/wordprocessingCanvas" xmlns:mc="http://schemas.openxmlformats.org/markup-compatibility/2006" xmlns:o="urn:schemas-microsoft-com:office:office" xmlns:r="http://schemas.openxmlformats.org/officeDocument/2006/relationships" xmlns:m="http://schemas.openxmlformats.org/officeDocument/2006/math" xmlns:v="urn:schemas-microsoft-com:vml" xmlns:wp14="http://schemas.microsoft.com/office/word/2010/wordprocessingDrawing" xmlns:wp="http://schemas.openxmlformats.org/drawingml/2006/wordprocessingDrawing" xmlns:w10="urn:schemas-microsoft-com:office:word" xmlns:w="http://schemas.openxmlformats.org/wordprocessingml/2006/main" xmlns:w14="http://schemas.microsoft.com/office/word/2010/wordml" xmlns:wpg="http://schemas.microsoft.com/office/word/2010/wordprocessingGroup" xmlns:wpi="http://schemas.microsoft.com/office/word/2010/wordprocessingInk" xmlns:wne="http://schemas.microsoft.com/office/word/2006/wordml" xmlns:wps="http://schemas.microsoft.com/office/word/2010/wordprocessingShape" mc:Ignorable="w14 wp14">
   <w:endnote w:type="separator" w:id="-1">
     <w:p>
       <w:r>
@@ -1372,7 +1745,7 @@
 </file>
 
 <file path=word/footer1.xml><?xml version="1.0" encoding="utf-8"?>
-<w:ftr xmlns:ve="http://schemas.openxmlformats.org/markup-compatibility/2006" xmlns:o="urn:schemas-microsoft-com:office:office" xmlns:r="http://schemas.openxmlformats.org/officeDocument/2006/relationships" xmlns:m="http://schemas.openxmlformats.org/officeDocument/2006/math" xmlns:v="urn:schemas-microsoft-com:vml" xmlns:wp="http://schemas.openxmlformats.org/drawingml/2006/wordprocessingDrawing" xmlns:w10="urn:schemas-microsoft-com:office:word" xmlns:w="http://schemas.openxmlformats.org/wordprocessingml/2006/main" xmlns:wne="http://schemas.microsoft.com/office/word/2006/wordml">
+<w:ftr xmlns:wpc="http://schemas.microsoft.com/office/word/2010/wordprocessingCanvas" xmlns:mc="http://schemas.openxmlformats.org/markup-compatibility/2006" xmlns:o="urn:schemas-microsoft-com:office:office" xmlns:r="http://schemas.openxmlformats.org/officeDocument/2006/relationships" xmlns:m="http://schemas.openxmlformats.org/officeDocument/2006/math" xmlns:v="urn:schemas-microsoft-com:vml" xmlns:wp14="http://schemas.microsoft.com/office/word/2010/wordprocessingDrawing" xmlns:wp="http://schemas.openxmlformats.org/drawingml/2006/wordprocessingDrawing" xmlns:w10="urn:schemas-microsoft-com:office:word" xmlns:w="http://schemas.openxmlformats.org/wordprocessingml/2006/main" xmlns:w14="http://schemas.microsoft.com/office/word/2010/wordml" xmlns:wpg="http://schemas.microsoft.com/office/word/2010/wordprocessingGroup" xmlns:wpi="http://schemas.microsoft.com/office/word/2010/wordprocessingInk" xmlns:wne="http://schemas.microsoft.com/office/word/2006/wordml" xmlns:wps="http://schemas.microsoft.com/office/word/2010/wordprocessingShape" mc:Ignorable="w14 wp14">
   <w:p>
     <w:pPr>
       <w:spacing w:after="0" w:line="240" w:lineRule="auto"/>
@@ -1406,6 +1779,7 @@
           <w:docPartUnique/>
         </w:docPartObj>
       </w:sdtPr>
+      <w:sdtEndPr/>
       <w:sdtContent>
         <w:r>
           <w:rPr>
@@ -1441,7 +1815,7 @@
             <w:sz w:val="20"/>
             <w:lang w:val="es-AR"/>
           </w:rPr>
-          <w:t>1</w:t>
+          <w:t>2</w:t>
         </w:r>
         <w:r>
           <w:rPr>
@@ -1468,7 +1842,7 @@
 </file>
 
 <file path=word/footnotes.xml><?xml version="1.0" encoding="utf-8"?>
-<w:footnotes xmlns:ve="http://schemas.openxmlformats.org/markup-compatibility/2006" xmlns:o="urn:schemas-microsoft-com:office:office" xmlns:r="http://schemas.openxmlformats.org/officeDocument/2006/relationships" xmlns:m="http://schemas.openxmlformats.org/officeDocument/2006/math" xmlns:v="urn:schemas-microsoft-com:vml" xmlns:wp="http://schemas.openxmlformats.org/drawingml/2006/wordprocessingDrawing" xmlns:w10="urn:schemas-microsoft-com:office:word" xmlns:w="http://schemas.openxmlformats.org/wordprocessingml/2006/main" xmlns:wne="http://schemas.microsoft.com/office/word/2006/wordml">
+<w:footnotes xmlns:wpc="http://schemas.microsoft.com/office/word/2010/wordprocessingCanvas" xmlns:mc="http://schemas.openxmlformats.org/markup-compatibility/2006" xmlns:o="urn:schemas-microsoft-com:office:office" xmlns:r="http://schemas.openxmlformats.org/officeDocument/2006/relationships" xmlns:m="http://schemas.openxmlformats.org/officeDocument/2006/math" xmlns:v="urn:schemas-microsoft-com:vml" xmlns:wp14="http://schemas.microsoft.com/office/word/2010/wordprocessingDrawing" xmlns:wp="http://schemas.openxmlformats.org/drawingml/2006/wordprocessingDrawing" xmlns:w10="urn:schemas-microsoft-com:office:word" xmlns:w="http://schemas.openxmlformats.org/wordprocessingml/2006/main" xmlns:w14="http://schemas.microsoft.com/office/word/2010/wordml" xmlns:wpg="http://schemas.microsoft.com/office/word/2010/wordprocessingGroup" xmlns:wpi="http://schemas.microsoft.com/office/word/2010/wordprocessingInk" xmlns:wne="http://schemas.microsoft.com/office/word/2006/wordml" xmlns:wps="http://schemas.microsoft.com/office/word/2010/wordprocessingShape" mc:Ignorable="w14 wp14">
   <w:footnote w:type="separator" w:id="-1">
     <w:p>
       <w:r>
@@ -1487,7 +1861,7 @@
 </file>
 
 <file path=word/header1.xml><?xml version="1.0" encoding="utf-8"?>
-<w:hdr xmlns:ve="http://schemas.openxmlformats.org/markup-compatibility/2006" xmlns:o="urn:schemas-microsoft-com:office:office" xmlns:r="http://schemas.openxmlformats.org/officeDocument/2006/relationships" xmlns:m="http://schemas.openxmlformats.org/officeDocument/2006/math" xmlns:v="urn:schemas-microsoft-com:vml" xmlns:wp="http://schemas.openxmlformats.org/drawingml/2006/wordprocessingDrawing" xmlns:w10="urn:schemas-microsoft-com:office:word" xmlns:w="http://schemas.openxmlformats.org/wordprocessingml/2006/main" xmlns:wne="http://schemas.microsoft.com/office/word/2006/wordml">
+<w:hdr xmlns:wpc="http://schemas.microsoft.com/office/word/2010/wordprocessingCanvas" xmlns:mc="http://schemas.openxmlformats.org/markup-compatibility/2006" xmlns:o="urn:schemas-microsoft-com:office:office" xmlns:r="http://schemas.openxmlformats.org/officeDocument/2006/relationships" xmlns:m="http://schemas.openxmlformats.org/officeDocument/2006/math" xmlns:v="urn:schemas-microsoft-com:vml" xmlns:wp14="http://schemas.microsoft.com/office/word/2010/wordprocessingDrawing" xmlns:wp="http://schemas.openxmlformats.org/drawingml/2006/wordprocessingDrawing" xmlns:w10="urn:schemas-microsoft-com:office:word" xmlns:w="http://schemas.openxmlformats.org/wordprocessingml/2006/main" xmlns:w14="http://schemas.microsoft.com/office/word/2010/wordml" xmlns:wpg="http://schemas.microsoft.com/office/word/2010/wordprocessingGroup" xmlns:wpi="http://schemas.microsoft.com/office/word/2010/wordprocessingInk" xmlns:wne="http://schemas.microsoft.com/office/word/2006/wordml" xmlns:wps="http://schemas.microsoft.com/office/word/2010/wordprocessingShape" mc:Ignorable="w14 wp14">
   <w:p>
     <w:pPr>
       <w:pStyle w:val="Encabezado"/>
@@ -1505,7 +1879,7 @@
         <w:lang w:val="es-AR" w:eastAsia="es-AR" w:bidi="ar-SA"/>
       </w:rPr>
       <w:drawing>
-        <wp:anchor distT="0" distB="0" distL="114300" distR="114300" simplePos="0" relativeHeight="251662336" behindDoc="0" locked="0" layoutInCell="1" allowOverlap="1">
+        <wp:anchor distT="0" distB="0" distL="114300" distR="114300" simplePos="0" relativeHeight="251662336" behindDoc="0" locked="0" layoutInCell="1" allowOverlap="1" wp14:anchorId="1415DF2A" wp14:editId="261F11D8">
           <wp:simplePos x="0" y="0"/>
           <wp:positionH relativeFrom="column">
             <wp:posOffset>-17780</wp:posOffset>
@@ -1565,7 +1939,7 @@
         <w:lang w:val="es-AR" w:eastAsia="es-AR" w:bidi="ar-SA"/>
       </w:rPr>
       <w:drawing>
-        <wp:anchor distT="0" distB="0" distL="114300" distR="114300" simplePos="0" relativeHeight="251666432" behindDoc="1" locked="0" layoutInCell="1" allowOverlap="1">
+        <wp:anchor distT="0" distB="0" distL="114300" distR="114300" simplePos="0" relativeHeight="251666432" behindDoc="1" locked="0" layoutInCell="1" allowOverlap="1" wp14:anchorId="10FC5F2B" wp14:editId="3CDBA3FA">
           <wp:simplePos x="0" y="0"/>
           <wp:positionH relativeFrom="column">
             <wp:posOffset>1060450</wp:posOffset>
@@ -1668,6 +2042,7 @@
       </w:rPr>
       <w:t xml:space="preserve">Proyecto </w:t>
     </w:r>
+    <w:proofErr w:type="spellStart"/>
     <w:r>
       <w:rPr>
         <w:sz w:val="20"/>
@@ -1675,6 +2050,7 @@
       </w:rPr>
       <w:t>SelfManagement</w:t>
     </w:r>
+    <w:proofErr w:type="spellEnd"/>
   </w:p>
   <w:p>
     <w:pPr>
@@ -1738,7 +2114,7 @@
 </file>
 
 <file path=word/numbering.xml><?xml version="1.0" encoding="utf-8"?>
-<w:numbering xmlns:ve="http://schemas.openxmlformats.org/markup-compatibility/2006" xmlns:o="urn:schemas-microsoft-com:office:office" xmlns:r="http://schemas.openxmlformats.org/officeDocument/2006/relationships" xmlns:m="http://schemas.openxmlformats.org/officeDocument/2006/math" xmlns:v="urn:schemas-microsoft-com:vml" xmlns:wp="http://schemas.openxmlformats.org/drawingml/2006/wordprocessingDrawing" xmlns:w10="urn:schemas-microsoft-com:office:word" xmlns:w="http://schemas.openxmlformats.org/wordprocessingml/2006/main" xmlns:wne="http://schemas.microsoft.com/office/word/2006/wordml">
+<w:numbering xmlns:wpc="http://schemas.microsoft.com/office/word/2010/wordprocessingCanvas" xmlns:mc="http://schemas.openxmlformats.org/markup-compatibility/2006" xmlns:o="urn:schemas-microsoft-com:office:office" xmlns:r="http://schemas.openxmlformats.org/officeDocument/2006/relationships" xmlns:m="http://schemas.openxmlformats.org/officeDocument/2006/math" xmlns:v="urn:schemas-microsoft-com:vml" xmlns:wp14="http://schemas.microsoft.com/office/word/2010/wordprocessingDrawing" xmlns:wp="http://schemas.openxmlformats.org/drawingml/2006/wordprocessingDrawing" xmlns:w10="urn:schemas-microsoft-com:office:word" xmlns:w="http://schemas.openxmlformats.org/wordprocessingml/2006/main" xmlns:w14="http://schemas.microsoft.com/office/word/2010/wordml" xmlns:wpg="http://schemas.microsoft.com/office/word/2010/wordprocessingGroup" xmlns:wpi="http://schemas.microsoft.com/office/word/2010/wordprocessingInk" xmlns:wne="http://schemas.microsoft.com/office/word/2006/wordml" xmlns:wps="http://schemas.microsoft.com/office/word/2010/wordprocessingShape" mc:Ignorable="w14 wp14">
   <w:abstractNum w:abstractNumId="0">
     <w:nsid w:val="12993452"/>
     <w:multiLevelType w:val="hybridMultilevel"/>
@@ -2815,7 +3191,7 @@
 </file>
 
 <file path=word/styles.xml><?xml version="1.0" encoding="utf-8"?>
-<w:styles xmlns:r="http://schemas.openxmlformats.org/officeDocument/2006/relationships" xmlns:w="http://schemas.openxmlformats.org/wordprocessingml/2006/main">
+<w:styles xmlns:mc="http://schemas.openxmlformats.org/markup-compatibility/2006" xmlns:r="http://schemas.openxmlformats.org/officeDocument/2006/relationships" xmlns:w="http://schemas.openxmlformats.org/wordprocessingml/2006/main" xmlns:w14="http://schemas.microsoft.com/office/word/2010/wordml" mc:Ignorable="w14">
   <w:docDefaults>
     <w:rPrDefault>
       <w:rPr>
@@ -3191,7 +3567,6 @@
     <w:uiPriority w:val="99"/>
     <w:semiHidden/>
     <w:unhideWhenUsed/>
-    <w:qFormat/>
     <w:tblPr>
       <w:tblInd w:w="0" w:type="dxa"/>
       <w:tblCellMar>
@@ -3831,6 +4206,196 @@
     <w:link w:val="Piedepgina"/>
     <w:uiPriority w:val="99"/>
     <w:rsid w:val="002972BB"/>
+  </w:style>
+</w:styles>
+</file>
+
+<file path=word/stylesWithEffects.xml><?xml version="1.0" encoding="utf-8"?>
+<w:styles xmlns:wpc="http://schemas.microsoft.com/office/word/2010/wordprocessingCanvas" xmlns:mc="http://schemas.openxmlformats.org/markup-compatibility/2006" xmlns:o="urn:schemas-microsoft-com:office:office" xmlns:r="http://schemas.openxmlformats.org/officeDocument/2006/relationships" xmlns:m="http://schemas.openxmlformats.org/officeDocument/2006/math" xmlns:v="urn:schemas-microsoft-com:vml" xmlns:wp14="http://schemas.microsoft.com/office/word/2010/wordprocessingDrawing" xmlns:wp="http://schemas.openxmlformats.org/drawingml/2006/wordprocessingDrawing" xmlns:w10="urn:schemas-microsoft-com:office:word" xmlns:w="http://schemas.openxmlformats.org/wordprocessingml/2006/main" xmlns:w14="http://schemas.microsoft.com/office/word/2010/wordml" xmlns:wpg="http://schemas.microsoft.com/office/word/2010/wordprocessingGroup" xmlns:wpi="http://schemas.microsoft.com/office/word/2010/wordprocessingInk" xmlns:wne="http://schemas.microsoft.com/office/word/2006/wordml" xmlns:wps="http://schemas.microsoft.com/office/word/2010/wordprocessingShape" mc:Ignorable="w14 wp14">
+  <w:docDefaults>
+    <w:rPrDefault>
+      <w:rPr>
+        <w:rFonts w:asciiTheme="minorHAnsi" w:eastAsiaTheme="minorEastAsia" w:hAnsiTheme="minorHAnsi" w:cstheme="minorBidi"/>
+        <w:sz w:val="22"/>
+        <w:szCs w:val="22"/>
+        <w:lang w:val="es-AR" w:eastAsia="es-AR" w:bidi="ar-SA"/>
+      </w:rPr>
+    </w:rPrDefault>
+    <w:pPrDefault>
+      <w:pPr>
+        <w:spacing w:after="200" w:line="276" w:lineRule="auto"/>
+      </w:pPr>
+    </w:pPrDefault>
+  </w:docDefaults>
+  <w:latentStyles w:defLockedState="0" w:defUIPriority="99" w:defSemiHidden="1" w:defUnhideWhenUsed="1" w:defQFormat="0" w:count="267">
+    <w:lsdException w:name="Normal" w:semiHidden="0" w:uiPriority="0" w:unhideWhenUsed="0" w:qFormat="1"/>
+    <w:lsdException w:name="heading 1" w:semiHidden="0" w:uiPriority="9" w:unhideWhenUsed="0" w:qFormat="1"/>
+    <w:lsdException w:name="heading 2" w:uiPriority="9" w:qFormat="1"/>
+    <w:lsdException w:name="heading 3" w:uiPriority="9" w:qFormat="1"/>
+    <w:lsdException w:name="heading 4" w:uiPriority="9" w:qFormat="1"/>
+    <w:lsdException w:name="heading 5" w:uiPriority="9" w:qFormat="1"/>
+    <w:lsdException w:name="heading 6" w:uiPriority="9" w:qFormat="1"/>
+    <w:lsdException w:name="heading 7" w:uiPriority="9" w:qFormat="1"/>
+    <w:lsdException w:name="heading 8" w:uiPriority="9" w:qFormat="1"/>
+    <w:lsdException w:name="heading 9" w:uiPriority="9" w:qFormat="1"/>
+    <w:lsdException w:name="toc 1" w:uiPriority="39"/>
+    <w:lsdException w:name="toc 2" w:uiPriority="39"/>
+    <w:lsdException w:name="toc 3" w:uiPriority="39"/>
+    <w:lsdException w:name="toc 4" w:uiPriority="39"/>
+    <w:lsdException w:name="toc 5" w:uiPriority="39"/>
+    <w:lsdException w:name="toc 6" w:uiPriority="39"/>
+    <w:lsdException w:name="toc 7" w:uiPriority="39"/>
+    <w:lsdException w:name="toc 8" w:uiPriority="39"/>
+    <w:lsdException w:name="toc 9" w:uiPriority="39"/>
+    <w:lsdException w:name="caption" w:uiPriority="35" w:qFormat="1"/>
+    <w:lsdException w:name="Title" w:semiHidden="0" w:uiPriority="10" w:unhideWhenUsed="0" w:qFormat="1"/>
+    <w:lsdException w:name="Default Paragraph Font" w:uiPriority="1"/>
+    <w:lsdException w:name="Subtitle" w:semiHidden="0" w:uiPriority="11" w:unhideWhenUsed="0" w:qFormat="1"/>
+    <w:lsdException w:name="Strong" w:semiHidden="0" w:uiPriority="22" w:unhideWhenUsed="0" w:qFormat="1"/>
+    <w:lsdException w:name="Emphasis" w:semiHidden="0" w:uiPriority="20" w:unhideWhenUsed="0" w:qFormat="1"/>
+    <w:lsdException w:name="Table Grid" w:semiHidden="0" w:uiPriority="59" w:unhideWhenUsed="0"/>
+    <w:lsdException w:name="Placeholder Text" w:unhideWhenUsed="0"/>
+    <w:lsdException w:name="No Spacing" w:semiHidden="0" w:uiPriority="1" w:unhideWhenUsed="0" w:qFormat="1"/>
+    <w:lsdException w:name="Light Shading" w:semiHidden="0" w:uiPriority="60" w:unhideWhenUsed="0"/>
+    <w:lsdException w:name="Light List" w:semiHidden="0" w:uiPriority="61" w:unhideWhenUsed="0"/>
+    <w:lsdException w:name="Light Grid" w:semiHidden="0" w:uiPriority="62" w:unhideWhenUsed="0"/>
+    <w:lsdException w:name="Medium Shading 1" w:semiHidden="0" w:uiPriority="63" w:unhideWhenUsed="0"/>
+    <w:lsdException w:name="Medium Shading 2" w:semiHidden="0" w:uiPriority="64" w:unhideWhenUsed="0"/>
+    <w:lsdException w:name="Medium List 1" w:semiHidden="0" w:uiPriority="65" w:unhideWhenUsed="0"/>
+    <w:lsdException w:name="Medium List 2" w:semiHidden="0" w:uiPriority="66" w:unhideWhenUsed="0"/>
+    <w:lsdException w:name="Medium Grid 1" w:semiHidden="0" w:uiPriority="67" w:unhideWhenUsed="0"/>
+    <w:lsdException w:name="Medium Grid 2" w:semiHidden="0" w:uiPriority="68" w:unhideWhenUsed="0"/>
+    <w:lsdException w:name="Medium Grid 3" w:semiHidden="0" w:uiPriority="69" w:unhideWhenUsed="0"/>
+    <w:lsdException w:name="Dark List" w:semiHidden="0" w:uiPriority="70" w:unhideWhenUsed="0"/>
+    <w:lsdException w:name="Colorful Shading" w:semiHidden="0" w:uiPriority="71" w:unhideWhenUsed="0"/>
+    <w:lsdException w:name="Colorful List" w:semiHidden="0" w:uiPriority="72" w:unhideWhenUsed="0"/>
+    <w:lsdException w:name="Colorful Grid" w:semiHidden="0" w:uiPriority="73" w:unhideWhenUsed="0"/>
+    <w:lsdException w:name="Light Shading Accent 1" w:semiHidden="0" w:uiPriority="60" w:unhideWhenUsed="0"/>
+    <w:lsdException w:name="Light List Accent 1" w:semiHidden="0" w:uiPriority="61" w:unhideWhenUsed="0"/>
+    <w:lsdException w:name="Light Grid Accent 1" w:semiHidden="0" w:uiPriority="62" w:unhideWhenUsed="0"/>
+    <w:lsdException w:name="Medium Shading 1 Accent 1" w:semiHidden="0" w:uiPriority="63" w:unhideWhenUsed="0"/>
+    <w:lsdException w:name="Medium Shading 2 Accent 1" w:semiHidden="0" w:uiPriority="64" w:unhideWhenUsed="0"/>
+    <w:lsdException w:name="Medium List 1 Accent 1" w:semiHidden="0" w:uiPriority="65" w:unhideWhenUsed="0"/>
+    <w:lsdException w:name="Revision" w:unhideWhenUsed="0"/>
+    <w:lsdException w:name="List Paragraph" w:semiHidden="0" w:uiPriority="34" w:unhideWhenUsed="0" w:qFormat="1"/>
+    <w:lsdException w:name="Quote" w:semiHidden="0" w:uiPriority="29" w:unhideWhenUsed="0" w:qFormat="1"/>
+    <w:lsdException w:name="Intense Quote" w:semiHidden="0" w:uiPriority="30" w:unhideWhenUsed="0" w:qFormat="1"/>
+    <w:lsdException w:name="Medium List 2 Accent 1" w:semiHidden="0" w:uiPriority="66" w:unhideWhenUsed="0"/>
+    <w:lsdException w:name="Medium Grid 1 Accent 1" w:semiHidden="0" w:uiPriority="67" w:unhideWhenUsed="0"/>
+    <w:lsdException w:name="Medium Grid 2 Accent 1" w:semiHidden="0" w:uiPriority="68" w:unhideWhenUsed="0"/>
+    <w:lsdException w:name="Medium Grid 3 Accent 1" w:semiHidden="0" w:uiPriority="69" w:unhideWhenUsed="0"/>
+    <w:lsdException w:name="Dark List Accent 1" w:semiHidden="0" w:uiPriority="70" w:unhideWhenUsed="0"/>
+    <w:lsdException w:name="Colorful Shading Accent 1" w:semiHidden="0" w:uiPriority="71" w:unhideWhenUsed="0"/>
+    <w:lsdException w:name="Colorful List Accent 1" w:semiHidden="0" w:uiPriority="72" w:unhideWhenUsed="0"/>
+    <w:lsdException w:name="Colorful Grid Accent 1" w:semiHidden="0" w:uiPriority="73" w:unhideWhenUsed="0"/>
+    <w:lsdException w:name="Light Shading Accent 2" w:semiHidden="0" w:uiPriority="60" w:unhideWhenUsed="0"/>
+    <w:lsdException w:name="Light List Accent 2" w:semiHidden="0" w:uiPriority="61" w:unhideWhenUsed="0"/>
+    <w:lsdException w:name="Light Grid Accent 2" w:semiHidden="0" w:uiPriority="62" w:unhideWhenUsed="0"/>
+    <w:lsdException w:name="Medium Shading 1 Accent 2" w:semiHidden="0" w:uiPriority="63" w:unhideWhenUsed="0"/>
+    <w:lsdException w:name="Medium Shading 2 Accent 2" w:semiHidden="0" w:uiPriority="64" w:unhideWhenUsed="0"/>
+    <w:lsdException w:name="Medium List 1 Accent 2" w:semiHidden="0" w:uiPriority="65" w:unhideWhenUsed="0"/>
+    <w:lsdException w:name="Medium List 2 Accent 2" w:semiHidden="0" w:uiPriority="66" w:unhideWhenUsed="0"/>
+    <w:lsdException w:name="Medium Grid 1 Accent 2" w:semiHidden="0" w:uiPriority="67" w:unhideWhenUsed="0"/>
+    <w:lsdException w:name="Medium Grid 2 Accent 2" w:semiHidden="0" w:uiPriority="68" w:unhideWhenUsed="0"/>
+    <w:lsdException w:name="Medium Grid 3 Accent 2" w:semiHidden="0" w:uiPriority="69" w:unhideWhenUsed="0"/>
+    <w:lsdException w:name="Dark List Accent 2" w:semiHidden="0" w:uiPriority="70" w:unhideWhenUsed="0"/>
+    <w:lsdException w:name="Colorful Shading Accent 2" w:semiHidden="0" w:uiPriority="71" w:unhideWhenUsed="0"/>
+    <w:lsdException w:name="Colorful List Accent 2" w:semiHidden="0" w:uiPriority="72" w:unhideWhenUsed="0"/>
+    <w:lsdException w:name="Colorful Grid Accent 2" w:semiHidden="0" w:uiPriority="73" w:unhideWhenUsed="0"/>
+    <w:lsdException w:name="Light Shading Accent 3" w:semiHidden="0" w:uiPriority="60" w:unhideWhenUsed="0"/>
+    <w:lsdException w:name="Light List Accent 3" w:semiHidden="0" w:uiPriority="61" w:unhideWhenUsed="0"/>
+    <w:lsdException w:name="Light Grid Accent 3" w:semiHidden="0" w:uiPriority="62" w:unhideWhenUsed="0"/>
+    <w:lsdException w:name="Medium Shading 1 Accent 3" w:semiHidden="0" w:uiPriority="63" w:unhideWhenUsed="0"/>
+    <w:lsdException w:name="Medium Shading 2 Accent 3" w:semiHidden="0" w:uiPriority="64" w:unhideWhenUsed="0"/>
+    <w:lsdException w:name="Medium List 1 Accent 3" w:semiHidden="0" w:uiPriority="65" w:unhideWhenUsed="0"/>
+    <w:lsdException w:name="Medium List 2 Accent 3" w:semiHidden="0" w:uiPriority="66" w:unhideWhenUsed="0"/>
+    <w:lsdException w:name="Medium Grid 1 Accent 3" w:semiHidden="0" w:uiPriority="67" w:unhideWhenUsed="0"/>
+    <w:lsdException w:name="Medium Grid 2 Accent 3" w:semiHidden="0" w:uiPriority="68" w:unhideWhenUsed="0"/>
+    <w:lsdException w:name="Medium Grid 3 Accent 3" w:semiHidden="0" w:uiPriority="69" w:unhideWhenUsed="0"/>
+    <w:lsdException w:name="Dark List Accent 3" w:semiHidden="0" w:uiPriority="70" w:unhideWhenUsed="0"/>
+    <w:lsdException w:name="Colorful Shading Accent 3" w:semiHidden="0" w:uiPriority="71" w:unhideWhenUsed="0"/>
+    <w:lsdException w:name="Colorful List Accent 3" w:semiHidden="0" w:uiPriority="72" w:unhideWhenUsed="0"/>
+    <w:lsdException w:name="Colorful Grid Accent 3" w:semiHidden="0" w:uiPriority="73" w:unhideWhenUsed="0"/>
+    <w:lsdException w:name="Light Shading Accent 4" w:semiHidden="0" w:uiPriority="60" w:unhideWhenUsed="0"/>
+    <w:lsdException w:name="Light List Accent 4" w:semiHidden="0" w:uiPriority="61" w:unhideWhenUsed="0"/>
+    <w:lsdException w:name="Light Grid Accent 4" w:semiHidden="0" w:uiPriority="62" w:unhideWhenUsed="0"/>
+    <w:lsdException w:name="Medium Shading 1 Accent 4" w:semiHidden="0" w:uiPriority="63" w:unhideWhenUsed="0"/>
+    <w:lsdException w:name="Medium Shading 2 Accent 4" w:semiHidden="0" w:uiPriority="64" w:unhideWhenUsed="0"/>
+    <w:lsdException w:name="Medium List 1 Accent 4" w:semiHidden="0" w:uiPriority="65" w:unhideWhenUsed="0"/>
+    <w:lsdException w:name="Medium List 2 Accent 4" w:semiHidden="0" w:uiPriority="66" w:unhideWhenUsed="0"/>
+    <w:lsdException w:name="Medium Grid 1 Accent 4" w:semiHidden="0" w:uiPriority="67" w:unhideWhenUsed="0"/>
+    <w:lsdException w:name="Medium Grid 2 Accent 4" w:semiHidden="0" w:uiPriority="68" w:unhideWhenUsed="0"/>
+    <w:lsdException w:name="Medium Grid 3 Accent 4" w:semiHidden="0" w:uiPriority="69" w:unhideWhenUsed="0"/>
+    <w:lsdException w:name="Dark List Accent 4" w:semiHidden="0" w:uiPriority="70" w:unhideWhenUsed="0"/>
+    <w:lsdException w:name="Colorful Shading Accent 4" w:semiHidden="0" w:uiPriority="71" w:unhideWhenUsed="0"/>
+    <w:lsdException w:name="Colorful List Accent 4" w:semiHidden="0" w:uiPriority="72" w:unhideWhenUsed="0"/>
+    <w:lsdException w:name="Colorful Grid Accent 4" w:semiHidden="0" w:uiPriority="73" w:unhideWhenUsed="0"/>
+    <w:lsdException w:name="Light Shading Accent 5" w:semiHidden="0" w:uiPriority="60" w:unhideWhenUsed="0"/>
+    <w:lsdException w:name="Light List Accent 5" w:semiHidden="0" w:uiPriority="61" w:unhideWhenUsed="0"/>
+    <w:lsdException w:name="Light Grid Accent 5" w:semiHidden="0" w:uiPriority="62" w:unhideWhenUsed="0"/>
+    <w:lsdException w:name="Medium Shading 1 Accent 5" w:semiHidden="0" w:uiPriority="63" w:unhideWhenUsed="0"/>
+    <w:lsdException w:name="Medium Shading 2 Accent 5" w:semiHidden="0" w:uiPriority="64" w:unhideWhenUsed="0"/>
+    <w:lsdException w:name="Medium List 1 Accent 5" w:semiHidden="0" w:uiPriority="65" w:unhideWhenUsed="0"/>
+    <w:lsdException w:name="Medium List 2 Accent 5" w:semiHidden="0" w:uiPriority="66" w:unhideWhenUsed="0"/>
+    <w:lsdException w:name="Medium Grid 1 Accent 5" w:semiHidden="0" w:uiPriority="67" w:unhideWhenUsed="0"/>
+    <w:lsdException w:name="Medium Grid 2 Accent 5" w:semiHidden="0" w:uiPriority="68" w:unhideWhenUsed="0"/>
+    <w:lsdException w:name="Medium Grid 3 Accent 5" w:semiHidden="0" w:uiPriority="69" w:unhideWhenUsed="0"/>
+    <w:lsdException w:name="Dark List Accent 5" w:semiHidden="0" w:uiPriority="70" w:unhideWhenUsed="0"/>
+    <w:lsdException w:name="Colorful Shading Accent 5" w:semiHidden="0" w:uiPriority="71" w:unhideWhenUsed="0"/>
+    <w:lsdException w:name="Colorful List Accent 5" w:semiHidden="0" w:uiPriority="72" w:unhideWhenUsed="0"/>
+    <w:lsdException w:name="Colorful Grid Accent 5" w:semiHidden="0" w:uiPriority="73" w:unhideWhenUsed="0"/>
+    <w:lsdException w:name="Light Shading Accent 6" w:semiHidden="0" w:uiPriority="60" w:unhideWhenUsed="0"/>
+    <w:lsdException w:name="Light List Accent 6" w:semiHidden="0" w:uiPriority="61" w:unhideWhenUsed="0"/>
+    <w:lsdException w:name="Light Grid Accent 6" w:semiHidden="0" w:uiPriority="62" w:unhideWhenUsed="0"/>
+    <w:lsdException w:name="Medium Shading 1 Accent 6" w:semiHidden="0" w:uiPriority="63" w:unhideWhenUsed="0"/>
+    <w:lsdException w:name="Medium Shading 2 Accent 6" w:semiHidden="0" w:uiPriority="64" w:unhideWhenUsed="0"/>
+    <w:lsdException w:name="Medium List 1 Accent 6" w:semiHidden="0" w:uiPriority="65" w:unhideWhenUsed="0"/>
+    <w:lsdException w:name="Medium List 2 Accent 6" w:semiHidden="0" w:uiPriority="66" w:unhideWhenUsed="0"/>
+    <w:lsdException w:name="Medium Grid 1 Accent 6" w:semiHidden="0" w:uiPriority="67" w:unhideWhenUsed="0"/>
+    <w:lsdException w:name="Medium Grid 2 Accent 6" w:semiHidden="0" w:uiPriority="68" w:unhideWhenUsed="0"/>
+    <w:lsdException w:name="Medium Grid 3 Accent 6" w:semiHidden="0" w:uiPriority="69" w:unhideWhenUsed="0"/>
+    <w:lsdException w:name="Dark List Accent 6" w:semiHidden="0" w:uiPriority="70" w:unhideWhenUsed="0"/>
+    <w:lsdException w:name="Colorful Shading Accent 6" w:semiHidden="0" w:uiPriority="71" w:unhideWhenUsed="0"/>
+    <w:lsdException w:name="Colorful List Accent 6" w:semiHidden="0" w:uiPriority="72" w:unhideWhenUsed="0"/>
+    <w:lsdException w:name="Colorful Grid Accent 6" w:semiHidden="0" w:uiPriority="73" w:unhideWhenUsed="0"/>
+    <w:lsdException w:name="Subtle Emphasis" w:semiHidden="0" w:uiPriority="19" w:unhideWhenUsed="0" w:qFormat="1"/>
+    <w:lsdException w:name="Intense Emphasis" w:semiHidden="0" w:uiPriority="21" w:unhideWhenUsed="0" w:qFormat="1"/>
+    <w:lsdException w:name="Subtle Reference" w:semiHidden="0" w:uiPriority="31" w:unhideWhenUsed="0" w:qFormat="1"/>
+    <w:lsdException w:name="Intense Reference" w:semiHidden="0" w:uiPriority="32" w:unhideWhenUsed="0" w:qFormat="1"/>
+    <w:lsdException w:name="Book Title" w:semiHidden="0" w:uiPriority="33" w:unhideWhenUsed="0" w:qFormat="1"/>
+    <w:lsdException w:name="Bibliography" w:uiPriority="37"/>
+    <w:lsdException w:name="TOC Heading" w:uiPriority="39" w:qFormat="1"/>
+  </w:latentStyles>
+  <w:style w:type="paragraph" w:default="1" w:styleId="Normal">
+    <w:name w:val="Normal"/>
+    <w:qFormat/>
+  </w:style>
+  <w:style w:type="character" w:default="1" w:styleId="Fuentedeprrafopredeter">
+    <w:name w:val="Default Paragraph Font"/>
+    <w:uiPriority w:val="1"/>
+    <w:semiHidden/>
+    <w:unhideWhenUsed/>
+  </w:style>
+  <w:style w:type="table" w:default="1" w:styleId="Tablanormal">
+    <w:name w:val="Normal Table"/>
+    <w:uiPriority w:val="99"/>
+    <w:semiHidden/>
+    <w:unhideWhenUsed/>
+    <w:tblPr>
+      <w:tblInd w:w="0" w:type="dxa"/>
+      <w:tblCellMar>
+        <w:top w:w="0" w:type="dxa"/>
+        <w:left w:w="108" w:type="dxa"/>
+        <w:bottom w:w="0" w:type="dxa"/>
+        <w:right w:w="108" w:type="dxa"/>
+      </w:tblCellMar>
+    </w:tblPr>
+  </w:style>
+  <w:style w:type="numbering" w:default="1" w:styleId="Sinlista">
+    <w:name w:val="No List"/>
+    <w:uiPriority w:val="99"/>
+    <w:semiHidden/>
+    <w:unhideWhenUsed/>
   </w:style>
 </w:styles>
 </file>
@@ -4168,7 +4733,7 @@
 </file>
 
 <file path=customXml/itemProps1.xml><?xml version="1.0" encoding="utf-8"?>
-<ds:datastoreItem xmlns:ds="http://schemas.openxmlformats.org/officeDocument/2006/customXml" ds:itemID="{A381183C-F39F-4B8A-B3CF-9934F7C497F3}">
+<ds:datastoreItem xmlns:ds="http://schemas.openxmlformats.org/officeDocument/2006/customXml" ds:itemID="{738C6B2C-C776-42C3-9E54-CD915D8194A3}">
   <ds:schemaRefs>
     <ds:schemaRef ds:uri="http://schemas.openxmlformats.org/officeDocument/2006/bibliography"/>
   </ds:schemaRefs>

</xml_diff>

<commit_message>
# cambie el diseño del reporte de avance y la minuta de reunion
</commit_message>
<xml_diff>
--- a/meetings/minutaReunion.20100906.docx
+++ b/meetings/minutaReunion.20100906.docx
@@ -1,6 +1,6 @@
 
 <file path=word/document.xml><?xml version="1.0" encoding="utf-8"?>
-<w:document xmlns:wpc="http://schemas.microsoft.com/office/word/2010/wordprocessingCanvas" xmlns:mc="http://schemas.openxmlformats.org/markup-compatibility/2006" xmlns:o="urn:schemas-microsoft-com:office:office" xmlns:r="http://schemas.openxmlformats.org/officeDocument/2006/relationships" xmlns:m="http://schemas.openxmlformats.org/officeDocument/2006/math" xmlns:v="urn:schemas-microsoft-com:vml" xmlns:wp14="http://schemas.microsoft.com/office/word/2010/wordprocessingDrawing" xmlns:wp="http://schemas.openxmlformats.org/drawingml/2006/wordprocessingDrawing" xmlns:w10="urn:schemas-microsoft-com:office:word" xmlns:w="http://schemas.openxmlformats.org/wordprocessingml/2006/main" xmlns:w14="http://schemas.microsoft.com/office/word/2010/wordml" xmlns:wpg="http://schemas.microsoft.com/office/word/2010/wordprocessingGroup" xmlns:wpi="http://schemas.microsoft.com/office/word/2010/wordprocessingInk" xmlns:wne="http://schemas.microsoft.com/office/word/2006/wordml" xmlns:wps="http://schemas.microsoft.com/office/word/2010/wordprocessingShape" mc:Ignorable="w14 wp14">
+<w:document xmlns:ve="http://schemas.openxmlformats.org/markup-compatibility/2006" xmlns:o="urn:schemas-microsoft-com:office:office" xmlns:r="http://schemas.openxmlformats.org/officeDocument/2006/relationships" xmlns:m="http://schemas.openxmlformats.org/officeDocument/2006/math" xmlns:v="urn:schemas-microsoft-com:vml" xmlns:wp="http://schemas.openxmlformats.org/drawingml/2006/wordprocessingDrawing" xmlns:w10="urn:schemas-microsoft-com:office:word" xmlns:w="http://schemas.openxmlformats.org/wordprocessingml/2006/main" xmlns:wne="http://schemas.microsoft.com/office/word/2006/wordml">
   <w:body>
     <w:p>
       <w:pPr>
@@ -68,7 +68,6 @@
         </w:rPr>
         <w:t xml:space="preserve">Proyecto: </w:t>
       </w:r>
-      <w:proofErr w:type="spellStart"/>
       <w:r>
         <w:rPr>
           <w:sz w:val="20"/>
@@ -76,7 +75,6 @@
         </w:rPr>
         <w:t>SelfManagement</w:t>
       </w:r>
-      <w:proofErr w:type="spellEnd"/>
     </w:p>
     <w:p>
       <w:pPr>
@@ -186,21 +184,7 @@
         <w:rPr>
           <w:lang w:val="es-AR"/>
         </w:rPr>
-        <w:t xml:space="preserve">Alejandro </w:t>
-      </w:r>
-      <w:proofErr w:type="spellStart"/>
-      <w:r>
-        <w:rPr>
-          <w:lang w:val="es-AR"/>
-        </w:rPr>
-        <w:t>Molinari</w:t>
-      </w:r>
-      <w:proofErr w:type="spellEnd"/>
-      <w:r>
-        <w:rPr>
-          <w:lang w:val="es-AR"/>
-        </w:rPr>
-        <w:t xml:space="preserve"> </w:t>
+        <w:t xml:space="preserve">Alejandro Molinari </w:t>
       </w:r>
       <w:r>
         <w:rPr>
@@ -214,33 +198,11 @@
         </w:rPr>
         <w:t xml:space="preserve">| </w:t>
       </w:r>
-      <w:proofErr w:type="spellStart"/>
-      <w:r>
-        <w:rPr>
-          <w:lang w:val="es-AR"/>
-        </w:rPr>
-        <w:t>Product</w:t>
-      </w:r>
-      <w:proofErr w:type="spellEnd"/>
-      <w:r>
-        <w:rPr>
-          <w:lang w:val="es-AR"/>
-        </w:rPr>
-        <w:t xml:space="preserve"> </w:t>
-      </w:r>
-      <w:proofErr w:type="spellStart"/>
-      <w:r>
-        <w:rPr>
-          <w:lang w:val="es-AR"/>
-        </w:rPr>
-        <w:t>Owner</w:t>
-      </w:r>
-      <w:proofErr w:type="spellEnd"/>
-      <w:r>
-        <w:rPr>
-          <w:lang w:val="es-AR"/>
-        </w:rPr>
-        <w:t xml:space="preserve">) </w:t>
+      <w:r>
+        <w:rPr>
+          <w:lang w:val="es-AR"/>
+        </w:rPr>
+        <w:t xml:space="preserve">Product Owner) </w:t>
       </w:r>
       <w:r>
         <w:rPr>
@@ -248,7 +210,7 @@
         </w:rPr>
         <w:t xml:space="preserve">– </w:t>
       </w:r>
-      <w:hyperlink r:id="rId9" w:history="1">
+      <w:hyperlink r:id="rId8" w:history="1">
         <w:r>
           <w:rPr>
             <w:rStyle w:val="Hipervnculo"/>
@@ -312,7 +274,7 @@
         </w:rPr>
         <w:t xml:space="preserve"> – </w:t>
       </w:r>
-      <w:hyperlink r:id="rId10" w:history="1">
+      <w:hyperlink r:id="rId9" w:history="1">
         <w:r>
           <w:rPr>
             <w:rStyle w:val="Hipervnculo"/>
@@ -338,30 +300,8 @@
         <w:rPr>
           <w:lang w:val="es-AR"/>
         </w:rPr>
-        <w:t xml:space="preserve">Juan Pablo </w:t>
-      </w:r>
-      <w:proofErr w:type="spellStart"/>
-      <w:r>
-        <w:rPr>
-          <w:lang w:val="es-AR"/>
-        </w:rPr>
-        <w:t>Perez</w:t>
-      </w:r>
-      <w:proofErr w:type="spellEnd"/>
-      <w:r>
-        <w:rPr>
-          <w:lang w:val="es-AR"/>
-        </w:rPr>
-        <w:t xml:space="preserve"> </w:t>
-      </w:r>
-      <w:proofErr w:type="spellStart"/>
-      <w:r>
-        <w:rPr>
-          <w:lang w:val="es-AR"/>
-        </w:rPr>
-        <w:t>Perri</w:t>
-      </w:r>
-      <w:proofErr w:type="spellEnd"/>
+        <w:t>Juan Pablo Perez Perri</w:t>
+      </w:r>
       <w:r>
         <w:rPr>
           <w:lang w:val="es-AR"/>
@@ -398,7 +338,7 @@
         </w:rPr>
         <w:t xml:space="preserve"> – </w:t>
       </w:r>
-      <w:hyperlink r:id="rId11" w:history="1">
+      <w:hyperlink r:id="rId10" w:history="1">
         <w:r>
           <w:rPr>
             <w:rStyle w:val="Hipervnculo"/>
@@ -428,16 +368,8 @@
         <w:rPr>
           <w:lang w:val="es-AR"/>
         </w:rPr>
-        <w:t xml:space="preserve">Esteban </w:t>
-      </w:r>
-      <w:proofErr w:type="spellStart"/>
-      <w:r>
-        <w:rPr>
-          <w:lang w:val="es-AR"/>
-        </w:rPr>
-        <w:t>Lopez</w:t>
-      </w:r>
-      <w:proofErr w:type="spellEnd"/>
+        <w:t>Esteban Lopez</w:t>
+      </w:r>
       <w:r>
         <w:rPr>
           <w:lang w:val="es-AR"/>
@@ -474,7 +406,7 @@
         </w:rPr>
         <w:t xml:space="preserve"> – </w:t>
       </w:r>
-      <w:hyperlink r:id="rId12" w:history="1">
+      <w:hyperlink r:id="rId11" w:history="1">
         <w:r>
           <w:rPr>
             <w:rStyle w:val="Hipervnculo"/>
@@ -500,23 +432,9 @@
         <w:rPr>
           <w:lang w:val="es-AR"/>
         </w:rPr>
-        <w:t xml:space="preserve">Mariano </w:t>
-      </w:r>
-      <w:proofErr w:type="spellStart"/>
-      <w:r>
-        <w:rPr>
-          <w:lang w:val="es-AR"/>
-        </w:rPr>
-        <w:t>Converti</w:t>
-      </w:r>
-      <w:proofErr w:type="spellEnd"/>
-      <w:r>
-        <w:rPr>
-          <w:lang w:val="es-AR"/>
-        </w:rPr>
-        <w:t xml:space="preserve"> (Equipo de Trabajo) – </w:t>
-      </w:r>
-      <w:hyperlink r:id="rId13" w:history="1">
+        <w:t xml:space="preserve">Mariano Converti (Equipo de Trabajo) – </w:t>
+      </w:r>
+      <w:hyperlink r:id="rId12" w:history="1">
         <w:r>
           <w:rPr>
             <w:rStyle w:val="Hipervnculo"/>
@@ -585,21 +503,7 @@
         <w:rPr>
           <w:lang w:val="es-AR"/>
         </w:rPr>
-        <w:t xml:space="preserve">Recibir </w:t>
-      </w:r>
-      <w:proofErr w:type="spellStart"/>
-      <w:r>
-        <w:rPr>
-          <w:lang w:val="es-AR"/>
-        </w:rPr>
-        <w:t>feedback</w:t>
-      </w:r>
-      <w:proofErr w:type="spellEnd"/>
-      <w:r>
-        <w:rPr>
-          <w:lang w:val="es-AR"/>
-        </w:rPr>
-        <w:t xml:space="preserve"> del ayudante acerca de la presentación inicial del proyecto</w:t>
+        <w:t>Recibir feedback del ayudante acerca de la presentación inicial del proyecto</w:t>
       </w:r>
       <w:r>
         <w:rPr>
@@ -700,21 +604,7 @@
         <w:rPr>
           <w:lang w:val="es-AR"/>
         </w:rPr>
-        <w:t xml:space="preserve">El ayudante brindará </w:t>
-      </w:r>
-      <w:proofErr w:type="spellStart"/>
-      <w:r>
-        <w:rPr>
-          <w:lang w:val="es-AR"/>
-        </w:rPr>
-        <w:t>feedback</w:t>
-      </w:r>
-      <w:proofErr w:type="spellEnd"/>
-      <w:r>
-        <w:rPr>
-          <w:lang w:val="es-AR"/>
-        </w:rPr>
-        <w:t xml:space="preserve"> al equipo acerca del contenido y ejecución de la presentación.</w:t>
+        <w:t>El ayudante brindará feedback al equipo acerca del contenido y ejecución de la presentación.</w:t>
       </w:r>
     </w:p>
     <w:p>
@@ -765,19 +655,11 @@
         </w:rPr>
         <w:t xml:space="preserve">día </w:t>
       </w:r>
-      <w:proofErr w:type="gramStart"/>
-      <w:r>
-        <w:rPr>
-          <w:lang w:val="es-AR"/>
-        </w:rPr>
-        <w:t>Lunes</w:t>
-      </w:r>
-      <w:proofErr w:type="gramEnd"/>
-      <w:r>
-        <w:rPr>
-          <w:lang w:val="es-AR"/>
-        </w:rPr>
-        <w:t xml:space="preserve"> 2010-0</w:t>
+      <w:r>
+        <w:rPr>
+          <w:lang w:val="es-AR"/>
+        </w:rPr>
+        <w:t>Lunes 2010-0</w:t>
       </w:r>
       <w:r>
         <w:rPr>
@@ -893,67 +775,17 @@
         </w:rPr>
         <w:t xml:space="preserve">Crear el </w:t>
       </w:r>
-      <w:proofErr w:type="spellStart"/>
-      <w:r>
-        <w:rPr>
-          <w:lang w:val="es-AR"/>
-        </w:rPr>
-        <w:t>Product</w:t>
-      </w:r>
-      <w:proofErr w:type="spellEnd"/>
-      <w:r>
-        <w:rPr>
-          <w:lang w:val="es-AR"/>
-        </w:rPr>
-        <w:t xml:space="preserve"> </w:t>
-      </w:r>
-      <w:proofErr w:type="spellStart"/>
-      <w:r>
-        <w:rPr>
-          <w:lang w:val="es-AR"/>
-        </w:rPr>
-        <w:t>Backlog</w:t>
-      </w:r>
-      <w:proofErr w:type="spellEnd"/>
-      <w:r>
-        <w:rPr>
-          <w:lang w:val="es-AR"/>
-        </w:rPr>
-        <w:t xml:space="preserve"> completo</w:t>
-      </w:r>
-      <w:r>
-        <w:rPr>
-          <w:lang w:val="es-AR"/>
-        </w:rPr>
-        <w:t xml:space="preserve"> con todas las </w:t>
-      </w:r>
-      <w:proofErr w:type="spellStart"/>
-      <w:r>
-        <w:rPr>
-          <w:lang w:val="es-AR"/>
-        </w:rPr>
-        <w:t>User</w:t>
-      </w:r>
-      <w:proofErr w:type="spellEnd"/>
-      <w:r>
-        <w:rPr>
-          <w:lang w:val="es-AR"/>
-        </w:rPr>
-        <w:t xml:space="preserve"> </w:t>
-      </w:r>
-      <w:proofErr w:type="spellStart"/>
-      <w:r>
-        <w:rPr>
-          <w:lang w:val="es-AR"/>
-        </w:rPr>
-        <w:t>Stories</w:t>
-      </w:r>
-      <w:proofErr w:type="spellEnd"/>
-      <w:r>
-        <w:rPr>
-          <w:lang w:val="es-AR"/>
-        </w:rPr>
-        <w:t xml:space="preserve"> identificadas</w:t>
+      <w:r>
+        <w:rPr>
+          <w:lang w:val="es-AR"/>
+        </w:rPr>
+        <w:t>Product Backlog completo</w:t>
+      </w:r>
+      <w:r>
+        <w:rPr>
+          <w:lang w:val="es-AR"/>
+        </w:rPr>
+        <w:t xml:space="preserve"> con todas las User Stories identificadas</w:t>
       </w:r>
       <w:r>
         <w:rPr>
@@ -965,35 +797,7 @@
         <w:rPr>
           <w:lang w:val="es-AR"/>
         </w:rPr>
-        <w:t xml:space="preserve"> En cada </w:t>
-      </w:r>
-      <w:proofErr w:type="spellStart"/>
-      <w:r>
-        <w:rPr>
-          <w:lang w:val="es-AR"/>
-        </w:rPr>
-        <w:t>User</w:t>
-      </w:r>
-      <w:proofErr w:type="spellEnd"/>
-      <w:r>
-        <w:rPr>
-          <w:lang w:val="es-AR"/>
-        </w:rPr>
-        <w:t xml:space="preserve"> </w:t>
-      </w:r>
-      <w:proofErr w:type="spellStart"/>
-      <w:r>
-        <w:rPr>
-          <w:lang w:val="es-AR"/>
-        </w:rPr>
-        <w:t>Story</w:t>
-      </w:r>
-      <w:proofErr w:type="spellEnd"/>
-      <w:r>
-        <w:rPr>
-          <w:lang w:val="es-AR"/>
-        </w:rPr>
-        <w:t xml:space="preserve"> llegar al detalle que el equipo considere necesario para poder implementarla.</w:t>
+        <w:t xml:space="preserve"> En cada User Story llegar al detalle que el equipo considere necesario para poder implementarla.</w:t>
       </w:r>
     </w:p>
     <w:p>
@@ -1024,35 +828,7 @@
         <w:rPr>
           <w:lang w:val="es-AR"/>
         </w:rPr>
-        <w:t xml:space="preserve">de todas las </w:t>
-      </w:r>
-      <w:proofErr w:type="spellStart"/>
-      <w:r>
-        <w:rPr>
-          <w:lang w:val="es-AR"/>
-        </w:rPr>
-        <w:t>User</w:t>
-      </w:r>
-      <w:proofErr w:type="spellEnd"/>
-      <w:r>
-        <w:rPr>
-          <w:lang w:val="es-AR"/>
-        </w:rPr>
-        <w:t xml:space="preserve"> </w:t>
-      </w:r>
-      <w:proofErr w:type="spellStart"/>
-      <w:r>
-        <w:rPr>
-          <w:lang w:val="es-AR"/>
-        </w:rPr>
-        <w:t>Stories</w:t>
-      </w:r>
-      <w:proofErr w:type="spellEnd"/>
-      <w:r>
-        <w:rPr>
-          <w:lang w:val="es-AR"/>
-        </w:rPr>
-        <w:t xml:space="preserve"> y presentar evidencia de cómo se procedió</w:t>
+        <w:t>de todas las User Stories y presentar evidencia de cómo se procedió</w:t>
       </w:r>
       <w:r>
         <w:rPr>
@@ -1096,17 +872,8 @@
           <w:b/>
           <w:lang w:val="es-AR"/>
         </w:rPr>
-        <w:t xml:space="preserve">1 punto del sistema </w:t>
-      </w:r>
-      <w:proofErr w:type="spellStart"/>
-      <w:r>
-        <w:rPr>
-          <w:b/>
-          <w:lang w:val="es-AR"/>
-        </w:rPr>
-        <w:t>Wolof</w:t>
-      </w:r>
-      <w:proofErr w:type="spellEnd"/>
+        <w:t>1 punto del sistema Wolof</w:t>
+      </w:r>
       <w:r>
         <w:rPr>
           <w:lang w:val="es-AR"/>
@@ -1351,35 +1118,7 @@
         <w:rPr>
           <w:lang w:val="es-AR"/>
         </w:rPr>
-        <w:t xml:space="preserve"> elegido (</w:t>
-      </w:r>
-      <w:proofErr w:type="spellStart"/>
-      <w:r>
-        <w:rPr>
-          <w:lang w:val="es-AR"/>
-        </w:rPr>
-        <w:t>Planning</w:t>
-      </w:r>
-      <w:proofErr w:type="spellEnd"/>
-      <w:r>
-        <w:rPr>
-          <w:lang w:val="es-AR"/>
-        </w:rPr>
-        <w:t xml:space="preserve"> </w:t>
-      </w:r>
-      <w:proofErr w:type="spellStart"/>
-      <w:r>
-        <w:rPr>
-          <w:lang w:val="es-AR"/>
-        </w:rPr>
-        <w:t>Poker</w:t>
-      </w:r>
-      <w:proofErr w:type="spellEnd"/>
-      <w:r>
-        <w:rPr>
-          <w:lang w:val="es-AR"/>
-        </w:rPr>
-        <w:t>)</w:t>
+        <w:t xml:space="preserve"> elegido (Planning Poker)</w:t>
       </w:r>
       <w:r>
         <w:rPr>
@@ -1404,6 +1143,7 @@
         <w:rPr>
           <w:lang w:val="es-AR"/>
         </w:rPr>
+        <w:lastRenderedPageBreak/>
         <w:t>Responsable: Equipo de Trabajo.</w:t>
       </w:r>
     </w:p>
@@ -1423,36 +1163,7 @@
         <w:rPr>
           <w:lang w:val="es-AR"/>
         </w:rPr>
-        <w:lastRenderedPageBreak/>
-        <w:t xml:space="preserve">Determinar las </w:t>
-      </w:r>
-      <w:proofErr w:type="spellStart"/>
-      <w:r>
-        <w:rPr>
-          <w:lang w:val="es-AR"/>
-        </w:rPr>
-        <w:t>User</w:t>
-      </w:r>
-      <w:proofErr w:type="spellEnd"/>
-      <w:r>
-        <w:rPr>
-          <w:lang w:val="es-AR"/>
-        </w:rPr>
-        <w:t xml:space="preserve"> </w:t>
-      </w:r>
-      <w:proofErr w:type="spellStart"/>
-      <w:r>
-        <w:rPr>
-          <w:lang w:val="es-AR"/>
-        </w:rPr>
-        <w:t>Stories</w:t>
-      </w:r>
-      <w:proofErr w:type="spellEnd"/>
-      <w:r>
-        <w:rPr>
-          <w:lang w:val="es-AR"/>
-        </w:rPr>
-        <w:t xml:space="preserve"> que entrarán dentro del primer Sprint de 2 semanas.</w:t>
+        <w:t>Determinar las User Stories que entrarán dentro del primer Sprint de 2 semanas.</w:t>
       </w:r>
     </w:p>
     <w:p>
@@ -1490,21 +1201,7 @@
         <w:rPr>
           <w:lang w:val="es-AR"/>
         </w:rPr>
-        <w:t xml:space="preserve">Validación: Alejandro </w:t>
-      </w:r>
-      <w:proofErr w:type="spellStart"/>
-      <w:r>
-        <w:rPr>
-          <w:lang w:val="es-AR"/>
-        </w:rPr>
-        <w:t>Molinari</w:t>
-      </w:r>
-      <w:proofErr w:type="spellEnd"/>
-      <w:r>
-        <w:rPr>
-          <w:lang w:val="es-AR"/>
-        </w:rPr>
-        <w:t>.</w:t>
+        <w:t>Validación: Alejandro Molinari.</w:t>
       </w:r>
     </w:p>
     <w:p>
@@ -1653,16 +1350,8 @@
         <w:rPr>
           <w:lang w:val="es-AR"/>
         </w:rPr>
-        <w:t xml:space="preserve">Alejandro </w:t>
-      </w:r>
-      <w:proofErr w:type="spellStart"/>
-      <w:r>
-        <w:rPr>
-          <w:lang w:val="es-AR"/>
-        </w:rPr>
-        <w:t>Molinari</w:t>
-      </w:r>
-      <w:proofErr w:type="spellEnd"/>
+        <w:t>Alejandro Molinari</w:t>
+      </w:r>
     </w:p>
     <w:p>
       <w:pPr>
@@ -1682,38 +1371,18 @@
         </w:rPr>
         <w:t xml:space="preserve">Cliente | </w:t>
       </w:r>
-      <w:proofErr w:type="spellStart"/>
       <w:r>
         <w:rPr>
           <w:sz w:val="19"/>
           <w:szCs w:val="19"/>
           <w:lang w:val="es-AR"/>
         </w:rPr>
-        <w:t>Product</w:t>
-      </w:r>
-      <w:proofErr w:type="spellEnd"/>
-      <w:r>
-        <w:rPr>
-          <w:sz w:val="19"/>
-          <w:szCs w:val="19"/>
-          <w:lang w:val="es-AR"/>
-        </w:rPr>
-        <w:t xml:space="preserve"> </w:t>
-      </w:r>
-      <w:proofErr w:type="spellStart"/>
-      <w:r>
-        <w:rPr>
-          <w:sz w:val="19"/>
-          <w:szCs w:val="19"/>
-          <w:lang w:val="es-AR"/>
-        </w:rPr>
-        <w:t>Owner</w:t>
-      </w:r>
-      <w:proofErr w:type="spellEnd"/>
+        <w:t>Product Owner</w:t>
+      </w:r>
     </w:p>
     <w:sectPr>
-      <w:headerReference w:type="default" r:id="rId14"/>
-      <w:footerReference w:type="default" r:id="rId15"/>
+      <w:headerReference w:type="default" r:id="rId13"/>
+      <w:footerReference w:type="default" r:id="rId14"/>
       <w:type w:val="continuous"/>
       <w:pgSz w:w="11907" w:h="16839" w:code="9"/>
       <w:pgMar w:top="1531" w:right="1701" w:bottom="1531" w:left="1701" w:header="794" w:footer="680" w:gutter="0"/>
@@ -1726,7 +1395,7 @@
 </file>
 
 <file path=word/endnotes.xml><?xml version="1.0" encoding="utf-8"?>
-<w:endnotes xmlns:wpc="http://schemas.microsoft.com/office/word/2010/wordprocessingCanvas" xmlns:mc="http://schemas.openxmlformats.org/markup-compatibility/2006" xmlns:o="urn:schemas-microsoft-com:office:office" xmlns:r="http://schemas.openxmlformats.org/officeDocument/2006/relationships" xmlns:m="http://schemas.openxmlformats.org/officeDocument/2006/math" xmlns:v="urn:schemas-microsoft-com:vml" xmlns:wp14="http://schemas.microsoft.com/office/word/2010/wordprocessingDrawing" xmlns:wp="http://schemas.openxmlformats.org/drawingml/2006/wordprocessingDrawing" xmlns:w10="urn:schemas-microsoft-com:office:word" xmlns:w="http://schemas.openxmlformats.org/wordprocessingml/2006/main" xmlns:w14="http://schemas.microsoft.com/office/word/2010/wordml" xmlns:wpg="http://schemas.microsoft.com/office/word/2010/wordprocessingGroup" xmlns:wpi="http://schemas.microsoft.com/office/word/2010/wordprocessingInk" xmlns:wne="http://schemas.microsoft.com/office/word/2006/wordml" xmlns:wps="http://schemas.microsoft.com/office/word/2010/wordprocessingShape" mc:Ignorable="w14 wp14">
+<w:endnotes xmlns:ve="http://schemas.openxmlformats.org/markup-compatibility/2006" xmlns:o="urn:schemas-microsoft-com:office:office" xmlns:r="http://schemas.openxmlformats.org/officeDocument/2006/relationships" xmlns:m="http://schemas.openxmlformats.org/officeDocument/2006/math" xmlns:v="urn:schemas-microsoft-com:vml" xmlns:wp="http://schemas.openxmlformats.org/drawingml/2006/wordprocessingDrawing" xmlns:w10="urn:schemas-microsoft-com:office:word" xmlns:w="http://schemas.openxmlformats.org/wordprocessingml/2006/main" xmlns:wne="http://schemas.microsoft.com/office/word/2006/wordml">
   <w:endnote w:type="separator" w:id="-1">
     <w:p>
       <w:r>
@@ -1745,7 +1414,7 @@
 </file>
 
 <file path=word/footer1.xml><?xml version="1.0" encoding="utf-8"?>
-<w:ftr xmlns:wpc="http://schemas.microsoft.com/office/word/2010/wordprocessingCanvas" xmlns:mc="http://schemas.openxmlformats.org/markup-compatibility/2006" xmlns:o="urn:schemas-microsoft-com:office:office" xmlns:r="http://schemas.openxmlformats.org/officeDocument/2006/relationships" xmlns:m="http://schemas.openxmlformats.org/officeDocument/2006/math" xmlns:v="urn:schemas-microsoft-com:vml" xmlns:wp14="http://schemas.microsoft.com/office/word/2010/wordprocessingDrawing" xmlns:wp="http://schemas.openxmlformats.org/drawingml/2006/wordprocessingDrawing" xmlns:w10="urn:schemas-microsoft-com:office:word" xmlns:w="http://schemas.openxmlformats.org/wordprocessingml/2006/main" xmlns:w14="http://schemas.microsoft.com/office/word/2010/wordml" xmlns:wpg="http://schemas.microsoft.com/office/word/2010/wordprocessingGroup" xmlns:wpi="http://schemas.microsoft.com/office/word/2010/wordprocessingInk" xmlns:wne="http://schemas.microsoft.com/office/word/2006/wordml" xmlns:wps="http://schemas.microsoft.com/office/word/2010/wordprocessingShape" mc:Ignorable="w14 wp14">
+<w:ftr xmlns:ve="http://schemas.openxmlformats.org/markup-compatibility/2006" xmlns:o="urn:schemas-microsoft-com:office:office" xmlns:r="http://schemas.openxmlformats.org/officeDocument/2006/relationships" xmlns:m="http://schemas.openxmlformats.org/officeDocument/2006/math" xmlns:v="urn:schemas-microsoft-com:vml" xmlns:wp="http://schemas.openxmlformats.org/drawingml/2006/wordprocessingDrawing" xmlns:w10="urn:schemas-microsoft-com:office:word" xmlns:w="http://schemas.openxmlformats.org/wordprocessingml/2006/main" xmlns:wne="http://schemas.microsoft.com/office/word/2006/wordml">
   <w:p>
     <w:pPr>
       <w:spacing w:after="0" w:line="240" w:lineRule="auto"/>
@@ -1779,7 +1448,6 @@
           <w:docPartUnique/>
         </w:docPartObj>
       </w:sdtPr>
-      <w:sdtEndPr/>
       <w:sdtContent>
         <w:r>
           <w:rPr>
@@ -1815,7 +1483,7 @@
             <w:sz w:val="20"/>
             <w:lang w:val="es-AR"/>
           </w:rPr>
-          <w:t>2</w:t>
+          <w:t>1</w:t>
         </w:r>
         <w:r>
           <w:rPr>
@@ -1842,7 +1510,7 @@
 </file>
 
 <file path=word/footnotes.xml><?xml version="1.0" encoding="utf-8"?>
-<w:footnotes xmlns:wpc="http://schemas.microsoft.com/office/word/2010/wordprocessingCanvas" xmlns:mc="http://schemas.openxmlformats.org/markup-compatibility/2006" xmlns:o="urn:schemas-microsoft-com:office:office" xmlns:r="http://schemas.openxmlformats.org/officeDocument/2006/relationships" xmlns:m="http://schemas.openxmlformats.org/officeDocument/2006/math" xmlns:v="urn:schemas-microsoft-com:vml" xmlns:wp14="http://schemas.microsoft.com/office/word/2010/wordprocessingDrawing" xmlns:wp="http://schemas.openxmlformats.org/drawingml/2006/wordprocessingDrawing" xmlns:w10="urn:schemas-microsoft-com:office:word" xmlns:w="http://schemas.openxmlformats.org/wordprocessingml/2006/main" xmlns:w14="http://schemas.microsoft.com/office/word/2010/wordml" xmlns:wpg="http://schemas.microsoft.com/office/word/2010/wordprocessingGroup" xmlns:wpi="http://schemas.microsoft.com/office/word/2010/wordprocessingInk" xmlns:wne="http://schemas.microsoft.com/office/word/2006/wordml" xmlns:wps="http://schemas.microsoft.com/office/word/2010/wordprocessingShape" mc:Ignorable="w14 wp14">
+<w:footnotes xmlns:ve="http://schemas.openxmlformats.org/markup-compatibility/2006" xmlns:o="urn:schemas-microsoft-com:office:office" xmlns:r="http://schemas.openxmlformats.org/officeDocument/2006/relationships" xmlns:m="http://schemas.openxmlformats.org/officeDocument/2006/math" xmlns:v="urn:schemas-microsoft-com:vml" xmlns:wp="http://schemas.openxmlformats.org/drawingml/2006/wordprocessingDrawing" xmlns:w10="urn:schemas-microsoft-com:office:word" xmlns:w="http://schemas.openxmlformats.org/wordprocessingml/2006/main" xmlns:wne="http://schemas.microsoft.com/office/word/2006/wordml">
   <w:footnote w:type="separator" w:id="-1">
     <w:p>
       <w:r>
@@ -1861,7 +1529,7 @@
 </file>
 
 <file path=word/header1.xml><?xml version="1.0" encoding="utf-8"?>
-<w:hdr xmlns:wpc="http://schemas.microsoft.com/office/word/2010/wordprocessingCanvas" xmlns:mc="http://schemas.openxmlformats.org/markup-compatibility/2006" xmlns:o="urn:schemas-microsoft-com:office:office" xmlns:r="http://schemas.openxmlformats.org/officeDocument/2006/relationships" xmlns:m="http://schemas.openxmlformats.org/officeDocument/2006/math" xmlns:v="urn:schemas-microsoft-com:vml" xmlns:wp14="http://schemas.microsoft.com/office/word/2010/wordprocessingDrawing" xmlns:wp="http://schemas.openxmlformats.org/drawingml/2006/wordprocessingDrawing" xmlns:w10="urn:schemas-microsoft-com:office:word" xmlns:w="http://schemas.openxmlformats.org/wordprocessingml/2006/main" xmlns:w14="http://schemas.microsoft.com/office/word/2010/wordml" xmlns:wpg="http://schemas.microsoft.com/office/word/2010/wordprocessingGroup" xmlns:wpi="http://schemas.microsoft.com/office/word/2010/wordprocessingInk" xmlns:wne="http://schemas.microsoft.com/office/word/2006/wordml" xmlns:wps="http://schemas.microsoft.com/office/word/2010/wordprocessingShape" mc:Ignorable="w14 wp14">
+<w:hdr xmlns:ve="http://schemas.openxmlformats.org/markup-compatibility/2006" xmlns:o="urn:schemas-microsoft-com:office:office" xmlns:r="http://schemas.openxmlformats.org/officeDocument/2006/relationships" xmlns:m="http://schemas.openxmlformats.org/officeDocument/2006/math" xmlns:v="urn:schemas-microsoft-com:vml" xmlns:wp="http://schemas.openxmlformats.org/drawingml/2006/wordprocessingDrawing" xmlns:w10="urn:schemas-microsoft-com:office:word" xmlns:w="http://schemas.openxmlformats.org/wordprocessingml/2006/main" xmlns:wne="http://schemas.microsoft.com/office/word/2006/wordml">
   <w:p>
     <w:pPr>
       <w:pStyle w:val="Encabezado"/>
@@ -1879,7 +1547,7 @@
         <w:lang w:val="es-AR" w:eastAsia="es-AR" w:bidi="ar-SA"/>
       </w:rPr>
       <w:drawing>
-        <wp:anchor distT="0" distB="0" distL="114300" distR="114300" simplePos="0" relativeHeight="251662336" behindDoc="0" locked="0" layoutInCell="1" allowOverlap="1" wp14:anchorId="1415DF2A" wp14:editId="261F11D8">
+        <wp:anchor distT="0" distB="0" distL="114300" distR="114300" simplePos="0" relativeHeight="251662336" behindDoc="0" locked="0" layoutInCell="1" allowOverlap="1">
           <wp:simplePos x="0" y="0"/>
           <wp:positionH relativeFrom="column">
             <wp:posOffset>-17780</wp:posOffset>
@@ -1939,7 +1607,7 @@
         <w:lang w:val="es-AR" w:eastAsia="es-AR" w:bidi="ar-SA"/>
       </w:rPr>
       <w:drawing>
-        <wp:anchor distT="0" distB="0" distL="114300" distR="114300" simplePos="0" relativeHeight="251666432" behindDoc="1" locked="0" layoutInCell="1" allowOverlap="1" wp14:anchorId="10FC5F2B" wp14:editId="3CDBA3FA">
+        <wp:anchor distT="0" distB="0" distL="114300" distR="114300" simplePos="0" relativeHeight="251666432" behindDoc="1" locked="0" layoutInCell="1" allowOverlap="1">
           <wp:simplePos x="0" y="0"/>
           <wp:positionH relativeFrom="column">
             <wp:posOffset>1060450</wp:posOffset>
@@ -2042,7 +1710,6 @@
       </w:rPr>
       <w:t xml:space="preserve">Proyecto </w:t>
     </w:r>
-    <w:proofErr w:type="spellStart"/>
     <w:r>
       <w:rPr>
         <w:sz w:val="20"/>
@@ -2050,7 +1717,6 @@
       </w:rPr>
       <w:t>SelfManagement</w:t>
     </w:r>
-    <w:proofErr w:type="spellEnd"/>
   </w:p>
   <w:p>
     <w:pPr>
@@ -2114,7 +1780,7 @@
 </file>
 
 <file path=word/numbering.xml><?xml version="1.0" encoding="utf-8"?>
-<w:numbering xmlns:wpc="http://schemas.microsoft.com/office/word/2010/wordprocessingCanvas" xmlns:mc="http://schemas.openxmlformats.org/markup-compatibility/2006" xmlns:o="urn:schemas-microsoft-com:office:office" xmlns:r="http://schemas.openxmlformats.org/officeDocument/2006/relationships" xmlns:m="http://schemas.openxmlformats.org/officeDocument/2006/math" xmlns:v="urn:schemas-microsoft-com:vml" xmlns:wp14="http://schemas.microsoft.com/office/word/2010/wordprocessingDrawing" xmlns:wp="http://schemas.openxmlformats.org/drawingml/2006/wordprocessingDrawing" xmlns:w10="urn:schemas-microsoft-com:office:word" xmlns:w="http://schemas.openxmlformats.org/wordprocessingml/2006/main" xmlns:w14="http://schemas.microsoft.com/office/word/2010/wordml" xmlns:wpg="http://schemas.microsoft.com/office/word/2010/wordprocessingGroup" xmlns:wpi="http://schemas.microsoft.com/office/word/2010/wordprocessingInk" xmlns:wne="http://schemas.microsoft.com/office/word/2006/wordml" xmlns:wps="http://schemas.microsoft.com/office/word/2010/wordprocessingShape" mc:Ignorable="w14 wp14">
+<w:numbering xmlns:ve="http://schemas.openxmlformats.org/markup-compatibility/2006" xmlns:o="urn:schemas-microsoft-com:office:office" xmlns:r="http://schemas.openxmlformats.org/officeDocument/2006/relationships" xmlns:m="http://schemas.openxmlformats.org/officeDocument/2006/math" xmlns:v="urn:schemas-microsoft-com:vml" xmlns:wp="http://schemas.openxmlformats.org/drawingml/2006/wordprocessingDrawing" xmlns:w10="urn:schemas-microsoft-com:office:word" xmlns:w="http://schemas.openxmlformats.org/wordprocessingml/2006/main" xmlns:wne="http://schemas.microsoft.com/office/word/2006/wordml">
   <w:abstractNum w:abstractNumId="0">
     <w:nsid w:val="12993452"/>
     <w:multiLevelType w:val="hybridMultilevel"/>
@@ -3191,7 +2857,7 @@
 </file>
 
 <file path=word/styles.xml><?xml version="1.0" encoding="utf-8"?>
-<w:styles xmlns:mc="http://schemas.openxmlformats.org/markup-compatibility/2006" xmlns:r="http://schemas.openxmlformats.org/officeDocument/2006/relationships" xmlns:w="http://schemas.openxmlformats.org/wordprocessingml/2006/main" xmlns:w14="http://schemas.microsoft.com/office/word/2010/wordml" mc:Ignorable="w14">
+<w:styles xmlns:r="http://schemas.openxmlformats.org/officeDocument/2006/relationships" xmlns:w="http://schemas.openxmlformats.org/wordprocessingml/2006/main">
   <w:docDefaults>
     <w:rPrDefault>
       <w:rPr>
@@ -3371,7 +3037,7 @@
       <w:rFonts w:asciiTheme="majorHAnsi" w:eastAsiaTheme="majorEastAsia" w:hAnsiTheme="majorHAnsi" w:cstheme="majorBidi"/>
       <w:b/>
       <w:bCs/>
-      <w:color w:val="4B7B8A" w:themeColor="accent1" w:themeShade="BF"/>
+      <w:color w:val="365F91" w:themeColor="accent1" w:themeShade="BF"/>
       <w:sz w:val="28"/>
       <w:szCs w:val="28"/>
     </w:rPr>
@@ -3395,7 +3061,7 @@
       <w:rFonts w:asciiTheme="majorHAnsi" w:eastAsiaTheme="majorEastAsia" w:hAnsiTheme="majorHAnsi" w:cstheme="majorBidi"/>
       <w:b/>
       <w:bCs/>
-      <w:color w:val="6EA0B0" w:themeColor="accent1"/>
+      <w:color w:val="4F81BD" w:themeColor="accent1"/>
       <w:sz w:val="26"/>
       <w:szCs w:val="26"/>
     </w:rPr>
@@ -3419,7 +3085,7 @@
       <w:rFonts w:asciiTheme="majorHAnsi" w:eastAsiaTheme="majorEastAsia" w:hAnsiTheme="majorHAnsi" w:cstheme="majorBidi"/>
       <w:b/>
       <w:bCs/>
-      <w:color w:val="6EA0B0" w:themeColor="accent1"/>
+      <w:color w:val="4F81BD" w:themeColor="accent1"/>
     </w:rPr>
   </w:style>
   <w:style w:type="paragraph" w:styleId="Ttulo4">
@@ -3443,7 +3109,7 @@
       <w:bCs/>
       <w:i/>
       <w:iCs/>
-      <w:color w:val="6EA0B0" w:themeColor="accent1"/>
+      <w:color w:val="4F81BD" w:themeColor="accent1"/>
     </w:rPr>
   </w:style>
   <w:style w:type="paragraph" w:styleId="Ttulo5">
@@ -3463,7 +3129,7 @@
     </w:pPr>
     <w:rPr>
       <w:rFonts w:asciiTheme="majorHAnsi" w:eastAsiaTheme="majorEastAsia" w:hAnsiTheme="majorHAnsi" w:cstheme="majorBidi"/>
-      <w:color w:val="32515C" w:themeColor="accent1" w:themeShade="7F"/>
+      <w:color w:val="243F60" w:themeColor="accent1" w:themeShade="7F"/>
     </w:rPr>
   </w:style>
   <w:style w:type="paragraph" w:styleId="Ttulo6">
@@ -3485,7 +3151,7 @@
       <w:rFonts w:asciiTheme="majorHAnsi" w:eastAsiaTheme="majorEastAsia" w:hAnsiTheme="majorHAnsi" w:cstheme="majorBidi"/>
       <w:i/>
       <w:iCs/>
-      <w:color w:val="32515C" w:themeColor="accent1" w:themeShade="7F"/>
+      <w:color w:val="243F60" w:themeColor="accent1" w:themeShade="7F"/>
     </w:rPr>
   </w:style>
   <w:style w:type="paragraph" w:styleId="Ttulo7">
@@ -3527,7 +3193,7 @@
     </w:pPr>
     <w:rPr>
       <w:rFonts w:asciiTheme="majorHAnsi" w:eastAsiaTheme="majorEastAsia" w:hAnsiTheme="majorHAnsi" w:cstheme="majorBidi"/>
-      <w:color w:val="6EA0B0" w:themeColor="accent1"/>
+      <w:color w:val="4F81BD" w:themeColor="accent1"/>
       <w:sz w:val="20"/>
       <w:szCs w:val="20"/>
     </w:rPr>
@@ -3567,6 +3233,7 @@
     <w:uiPriority w:val="99"/>
     <w:semiHidden/>
     <w:unhideWhenUsed/>
+    <w:qFormat/>
     <w:tblPr>
       <w:tblInd w:w="0" w:type="dxa"/>
       <w:tblCellMar>
@@ -3769,7 +3436,7 @@
       <w:rFonts w:asciiTheme="majorHAnsi" w:eastAsiaTheme="majorEastAsia" w:hAnsiTheme="majorHAnsi" w:cstheme="majorBidi"/>
       <w:b/>
       <w:bCs/>
-      <w:color w:val="4B7B8A" w:themeColor="accent1" w:themeShade="BF"/>
+      <w:color w:val="365F91" w:themeColor="accent1" w:themeShade="BF"/>
       <w:sz w:val="28"/>
       <w:szCs w:val="28"/>
     </w:rPr>
@@ -3784,7 +3451,7 @@
       <w:rFonts w:asciiTheme="majorHAnsi" w:eastAsiaTheme="majorEastAsia" w:hAnsiTheme="majorHAnsi" w:cstheme="majorBidi"/>
       <w:b/>
       <w:bCs/>
-      <w:color w:val="6EA0B0" w:themeColor="accent1"/>
+      <w:color w:val="4F81BD" w:themeColor="accent1"/>
       <w:sz w:val="26"/>
       <w:szCs w:val="26"/>
     </w:rPr>
@@ -3799,7 +3466,7 @@
       <w:rFonts w:asciiTheme="majorHAnsi" w:eastAsiaTheme="majorEastAsia" w:hAnsiTheme="majorHAnsi" w:cstheme="majorBidi"/>
       <w:b/>
       <w:bCs/>
-      <w:color w:val="6EA0B0" w:themeColor="accent1"/>
+      <w:color w:val="4F81BD" w:themeColor="accent1"/>
     </w:rPr>
   </w:style>
   <w:style w:type="character" w:customStyle="1" w:styleId="Ttulo4Car">
@@ -3814,7 +3481,7 @@
       <w:bCs/>
       <w:i/>
       <w:iCs/>
-      <w:color w:val="6EA0B0" w:themeColor="accent1"/>
+      <w:color w:val="4F81BD" w:themeColor="accent1"/>
     </w:rPr>
   </w:style>
   <w:style w:type="character" w:customStyle="1" w:styleId="Ttulo5Car">
@@ -3825,7 +3492,7 @@
     <w:rsid w:val="001E77AE"/>
     <w:rPr>
       <w:rFonts w:asciiTheme="majorHAnsi" w:eastAsiaTheme="majorEastAsia" w:hAnsiTheme="majorHAnsi" w:cstheme="majorBidi"/>
-      <w:color w:val="32515C" w:themeColor="accent1" w:themeShade="7F"/>
+      <w:color w:val="243F60" w:themeColor="accent1" w:themeShade="7F"/>
     </w:rPr>
   </w:style>
   <w:style w:type="character" w:customStyle="1" w:styleId="Ttulo6Car">
@@ -3838,7 +3505,7 @@
       <w:rFonts w:asciiTheme="majorHAnsi" w:eastAsiaTheme="majorEastAsia" w:hAnsiTheme="majorHAnsi" w:cstheme="majorBidi"/>
       <w:i/>
       <w:iCs/>
-      <w:color w:val="32515C" w:themeColor="accent1" w:themeShade="7F"/>
+      <w:color w:val="243F60" w:themeColor="accent1" w:themeShade="7F"/>
     </w:rPr>
   </w:style>
   <w:style w:type="character" w:customStyle="1" w:styleId="Ttulo7Car">
@@ -3862,7 +3529,7 @@
     <w:rsid w:val="001E77AE"/>
     <w:rPr>
       <w:rFonts w:asciiTheme="majorHAnsi" w:eastAsiaTheme="majorEastAsia" w:hAnsiTheme="majorHAnsi" w:cstheme="majorBidi"/>
-      <w:color w:val="6EA0B0" w:themeColor="accent1"/>
+      <w:color w:val="4F81BD" w:themeColor="accent1"/>
       <w:sz w:val="20"/>
       <w:szCs w:val="20"/>
     </w:rPr>
@@ -3897,7 +3564,7 @@
     <w:rPr>
       <w:b/>
       <w:bCs/>
-      <w:color w:val="6EA0B0" w:themeColor="accent1"/>
+      <w:color w:val="4F81BD" w:themeColor="accent1"/>
       <w:sz w:val="18"/>
       <w:szCs w:val="18"/>
     </w:rPr>
@@ -3912,14 +3579,14 @@
     <w:rsid w:val="001E77AE"/>
     <w:pPr>
       <w:pBdr>
-        <w:bottom w:val="single" w:sz="8" w:space="4" w:color="6EA0B0" w:themeColor="accent1"/>
+        <w:bottom w:val="single" w:sz="8" w:space="4" w:color="4F81BD" w:themeColor="accent1"/>
       </w:pBdr>
       <w:spacing w:after="300" w:line="240" w:lineRule="auto"/>
       <w:contextualSpacing/>
     </w:pPr>
     <w:rPr>
       <w:rFonts w:asciiTheme="majorHAnsi" w:eastAsiaTheme="majorEastAsia" w:hAnsiTheme="majorHAnsi" w:cstheme="majorBidi"/>
-      <w:color w:val="2C2C2C" w:themeColor="text2" w:themeShade="BF"/>
+      <w:color w:val="17365D" w:themeColor="text2" w:themeShade="BF"/>
       <w:spacing w:val="5"/>
       <w:kern w:val="28"/>
       <w:sz w:val="52"/>
@@ -3934,7 +3601,7 @@
     <w:rsid w:val="001E77AE"/>
     <w:rPr>
       <w:rFonts w:asciiTheme="majorHAnsi" w:eastAsiaTheme="majorEastAsia" w:hAnsiTheme="majorHAnsi" w:cstheme="majorBidi"/>
-      <w:color w:val="2C2C2C" w:themeColor="text2" w:themeShade="BF"/>
+      <w:color w:val="17365D" w:themeColor="text2" w:themeShade="BF"/>
       <w:spacing w:val="5"/>
       <w:kern w:val="28"/>
       <w:sz w:val="52"/>
@@ -3958,7 +3625,7 @@
       <w:rFonts w:asciiTheme="majorHAnsi" w:eastAsiaTheme="majorEastAsia" w:hAnsiTheme="majorHAnsi" w:cstheme="majorBidi"/>
       <w:i/>
       <w:iCs/>
-      <w:color w:val="6EA0B0" w:themeColor="accent1"/>
+      <w:color w:val="4F81BD" w:themeColor="accent1"/>
       <w:spacing w:val="15"/>
       <w:sz w:val="24"/>
       <w:szCs w:val="24"/>
@@ -3974,7 +3641,7 @@
       <w:rFonts w:asciiTheme="majorHAnsi" w:eastAsiaTheme="majorEastAsia" w:hAnsiTheme="majorHAnsi" w:cstheme="majorBidi"/>
       <w:i/>
       <w:iCs/>
-      <w:color w:val="6EA0B0" w:themeColor="accent1"/>
+      <w:color w:val="4F81BD" w:themeColor="accent1"/>
       <w:spacing w:val="15"/>
       <w:sz w:val="24"/>
       <w:szCs w:val="24"/>
@@ -4058,7 +3725,7 @@
     <w:rsid w:val="001E77AE"/>
     <w:pPr>
       <w:pBdr>
-        <w:bottom w:val="single" w:sz="4" w:space="4" w:color="6EA0B0" w:themeColor="accent1"/>
+        <w:bottom w:val="single" w:sz="4" w:space="4" w:color="4F81BD" w:themeColor="accent1"/>
       </w:pBdr>
       <w:spacing w:before="200" w:after="280"/>
       <w:ind w:left="936" w:right="936"/>
@@ -4068,7 +3735,7 @@
       <w:bCs/>
       <w:i/>
       <w:iCs/>
-      <w:color w:val="6EA0B0" w:themeColor="accent1"/>
+      <w:color w:val="4F81BD" w:themeColor="accent1"/>
     </w:rPr>
   </w:style>
   <w:style w:type="character" w:customStyle="1" w:styleId="CitadestacadaCar">
@@ -4082,7 +3749,7 @@
       <w:bCs/>
       <w:i/>
       <w:iCs/>
-      <w:color w:val="6EA0B0" w:themeColor="accent1"/>
+      <w:color w:val="4F81BD" w:themeColor="accent1"/>
     </w:rPr>
   </w:style>
   <w:style w:type="character" w:styleId="nfasissutil">
@@ -4108,7 +3775,7 @@
       <w:bCs/>
       <w:i/>
       <w:iCs/>
-      <w:color w:val="6EA0B0" w:themeColor="accent1"/>
+      <w:color w:val="4F81BD" w:themeColor="accent1"/>
     </w:rPr>
   </w:style>
   <w:style w:type="character" w:styleId="Referenciasutil">
@@ -4119,7 +3786,7 @@
     <w:rsid w:val="001E77AE"/>
     <w:rPr>
       <w:smallCaps/>
-      <w:color w:val="CCAF0A" w:themeColor="accent2"/>
+      <w:color w:val="C0504D" w:themeColor="accent2"/>
       <w:u w:val="single"/>
     </w:rPr>
   </w:style>
@@ -4133,7 +3800,7 @@
       <w:b/>
       <w:bCs/>
       <w:smallCaps/>
-      <w:color w:val="CCAF0A" w:themeColor="accent2"/>
+      <w:color w:val="C0504D" w:themeColor="accent2"/>
       <w:spacing w:val="5"/>
       <w:u w:val="single"/>
     </w:rPr>
@@ -4401,9 +4068,9 @@
 </file>
 
 <file path=word/theme/theme1.xml><?xml version="1.0" encoding="utf-8"?>
-<a:theme xmlns:a="http://schemas.openxmlformats.org/drawingml/2006/main" name="Técnico">
+<a:theme xmlns:a="http://schemas.openxmlformats.org/drawingml/2006/main" name="Tema de Office">
   <a:themeElements>
-    <a:clrScheme name="Técnico">
+    <a:clrScheme name="Office">
       <a:dk1>
         <a:sysClr val="windowText" lastClr="000000"/>
       </a:dk1>
@@ -4411,46 +4078,80 @@
         <a:sysClr val="window" lastClr="FFFFFF"/>
       </a:lt1>
       <a:dk2>
-        <a:srgbClr val="3B3B3B"/>
+        <a:srgbClr val="1F497D"/>
       </a:dk2>
       <a:lt2>
-        <a:srgbClr val="D4D2D0"/>
+        <a:srgbClr val="EEECE1"/>
       </a:lt2>
       <a:accent1>
-        <a:srgbClr val="6EA0B0"/>
+        <a:srgbClr val="4F81BD"/>
       </a:accent1>
       <a:accent2>
-        <a:srgbClr val="CCAF0A"/>
+        <a:srgbClr val="C0504D"/>
       </a:accent2>
       <a:accent3>
-        <a:srgbClr val="8D89A4"/>
+        <a:srgbClr val="9BBB59"/>
       </a:accent3>
       <a:accent4>
-        <a:srgbClr val="748560"/>
+        <a:srgbClr val="8064A2"/>
       </a:accent4>
       <a:accent5>
-        <a:srgbClr val="9E9273"/>
+        <a:srgbClr val="4BACC6"/>
       </a:accent5>
       <a:accent6>
-        <a:srgbClr val="7E848D"/>
+        <a:srgbClr val="F79646"/>
       </a:accent6>
       <a:hlink>
-        <a:srgbClr val="00C8C3"/>
+        <a:srgbClr val="0000FF"/>
       </a:hlink>
       <a:folHlink>
-        <a:srgbClr val="A116E0"/>
+        <a:srgbClr val="800080"/>
       </a:folHlink>
     </a:clrScheme>
-    <a:fontScheme name="Técnico">
+    <a:fontScheme name="Office">
       <a:majorFont>
-        <a:latin typeface="Franklin Gothic Book"/>
+        <a:latin typeface="Cambria"/>
         <a:ea typeface=""/>
         <a:cs typeface=""/>
-        <a:font script="Jpan" typeface="ＭＳ Ｐゴシック"/>
-        <a:font script="Hang" typeface="HY견고딕"/>
+        <a:font script="Jpan" typeface="ＭＳ ゴシック"/>
+        <a:font script="Hang" typeface="맑은 고딕"/>
         <a:font script="Hans" typeface="宋体"/>
-        <a:font script="Hant" typeface="微軟正黑體"/>
-        <a:font script="Arab" typeface="Tahoma"/>
+        <a:font script="Hant" typeface="新細明體"/>
+        <a:font script="Arab" typeface="Times New Roman"/>
+        <a:font script="Hebr" typeface="Times New Roman"/>
+        <a:font script="Thai" typeface="Angsana New"/>
+        <a:font script="Ethi" typeface="Nyala"/>
+        <a:font script="Beng" typeface="Vrinda"/>
+        <a:font script="Gujr" typeface="Shruti"/>
+        <a:font script="Khmr" typeface="MoolBoran"/>
+        <a:font script="Knda" typeface="Tunga"/>
+        <a:font script="Guru" typeface="Raavi"/>
+        <a:font script="Cans" typeface="Euphemia"/>
+        <a:font script="Cher" typeface="Plantagenet Cherokee"/>
+        <a:font script="Yiii" typeface="Microsoft Yi Baiti"/>
+        <a:font script="Tibt" typeface="Microsoft Himalaya"/>
+        <a:font script="Thaa" typeface="MV Boli"/>
+        <a:font script="Deva" typeface="Mangal"/>
+        <a:font script="Telu" typeface="Gautami"/>
+        <a:font script="Taml" typeface="Latha"/>
+        <a:font script="Syrc" typeface="Estrangelo Edessa"/>
+        <a:font script="Orya" typeface="Kalinga"/>
+        <a:font script="Mlym" typeface="Kartika"/>
+        <a:font script="Laoo" typeface="DokChampa"/>
+        <a:font script="Sinh" typeface="Iskoola Pota"/>
+        <a:font script="Mong" typeface="Mongolian Baiti"/>
+        <a:font script="Viet" typeface="Times New Roman"/>
+        <a:font script="Uigh" typeface="Microsoft Uighur"/>
+      </a:majorFont>
+      <a:minorFont>
+        <a:latin typeface="Calibri"/>
+        <a:ea typeface=""/>
+        <a:cs typeface=""/>
+        <a:font script="Jpan" typeface="ＭＳ 明朝"/>
+        <a:font script="Hang" typeface="맑은 고딕"/>
+        <a:font script="Hans" typeface="宋体"/>
+        <a:font script="Hant" typeface="新細明體"/>
+        <a:font script="Arab" typeface="Arial"/>
         <a:font script="Hebr" typeface="Arial"/>
         <a:font script="Thai" typeface="Cordia New"/>
         <a:font script="Ethi" typeface="Nyala"/>
@@ -4475,43 +4176,9 @@
         <a:font script="Mong" typeface="Mongolian Baiti"/>
         <a:font script="Viet" typeface="Arial"/>
         <a:font script="Uigh" typeface="Microsoft Uighur"/>
-      </a:majorFont>
-      <a:minorFont>
-        <a:latin typeface="Arial"/>
-        <a:ea typeface=""/>
-        <a:cs typeface=""/>
-        <a:font script="Jpan" typeface="HGｺﾞｼｯｸM"/>
-        <a:font script="Hang" typeface="HY중고딕"/>
-        <a:font script="Hans" typeface="黑体"/>
-        <a:font script="Hant" typeface="微軟正黑體"/>
-        <a:font script="Arab" typeface="Tahoma"/>
-        <a:font script="Hebr" typeface="Levenim MT"/>
-        <a:font script="Thai" typeface="LilyUPC"/>
-        <a:font script="Ethi" typeface="Nyala"/>
-        <a:font script="Beng" typeface="Vrinda"/>
-        <a:font script="Gujr" typeface="Shruti"/>
-        <a:font script="Khmr" typeface="DaunPenh"/>
-        <a:font script="Knda" typeface="Tunga"/>
-        <a:font script="Guru" typeface="Raavi"/>
-        <a:font script="Cans" typeface="Euphemia"/>
-        <a:font script="Cher" typeface="Plantagenet Cherokee"/>
-        <a:font script="Yiii" typeface="Microsoft Yi Baiti"/>
-        <a:font script="Tibt" typeface="Microsoft Himalaya"/>
-        <a:font script="Thaa" typeface="MV Boli"/>
-        <a:font script="Deva" typeface="Mangal"/>
-        <a:font script="Telu" typeface="Gautami"/>
-        <a:font script="Taml" typeface="Latha"/>
-        <a:font script="Syrc" typeface="Estrangelo Edessa"/>
-        <a:font script="Orya" typeface="Kalinga"/>
-        <a:font script="Mlym" typeface="Kartika"/>
-        <a:font script="Laoo" typeface="DokChampa"/>
-        <a:font script="Sinh" typeface="Iskoola Pota"/>
-        <a:font script="Mong" typeface="Mongolian Baiti"/>
-        <a:font script="Viet" typeface="Arial"/>
-        <a:font script="Uigh" typeface="Microsoft Uighur"/>
       </a:minorFont>
     </a:fontScheme>
-    <a:fmtScheme name="Técnico">
+    <a:fmtScheme name="Office">
       <a:fillStyleLst>
         <a:solidFill>
           <a:schemeClr val="phClr"/>
@@ -4520,99 +4187,66 @@
           <a:gsLst>
             <a:gs pos="0">
               <a:schemeClr val="phClr">
-                <a:tint val="1000"/>
+                <a:tint val="50000"/>
+                <a:satMod val="300000"/>
               </a:schemeClr>
             </a:gs>
-            <a:gs pos="68000">
+            <a:gs pos="35000">
               <a:schemeClr val="phClr">
-                <a:tint val="77000"/>
-              </a:schemeClr>
-            </a:gs>
-            <a:gs pos="81000">
-              <a:schemeClr val="phClr">
-                <a:tint val="79000"/>
-              </a:schemeClr>
-            </a:gs>
-            <a:gs pos="86000">
-              <a:schemeClr val="phClr">
-                <a:tint val="73000"/>
+                <a:tint val="37000"/>
+                <a:satMod val="300000"/>
               </a:schemeClr>
             </a:gs>
             <a:gs pos="100000">
               <a:schemeClr val="phClr">
-                <a:tint val="35000"/>
+                <a:tint val="15000"/>
+                <a:satMod val="350000"/>
               </a:schemeClr>
             </a:gs>
           </a:gsLst>
-          <a:lin ang="5400000" scaled="1"/>
+          <a:lin ang="16200000" scaled="1"/>
         </a:gradFill>
         <a:gradFill rotWithShape="1">
           <a:gsLst>
             <a:gs pos="0">
               <a:schemeClr val="phClr">
-                <a:tint val="73000"/>
-                <a:satMod val="150000"/>
-              </a:schemeClr>
-            </a:gs>
-            <a:gs pos="25000">
-              <a:schemeClr val="phClr">
-                <a:tint val="96000"/>
-                <a:shade val="80000"/>
-                <a:satMod val="105000"/>
-              </a:schemeClr>
-            </a:gs>
-            <a:gs pos="38000">
-              <a:schemeClr val="phClr">
-                <a:tint val="96000"/>
-                <a:shade val="59000"/>
-                <a:satMod val="120000"/>
-              </a:schemeClr>
-            </a:gs>
-            <a:gs pos="55000">
-              <a:schemeClr val="phClr">
-                <a:shade val="57000"/>
-                <a:satMod val="120000"/>
+                <a:shade val="51000"/>
+                <a:satMod val="130000"/>
               </a:schemeClr>
             </a:gs>
             <a:gs pos="80000">
               <a:schemeClr val="phClr">
-                <a:shade val="56000"/>
-                <a:satMod val="145000"/>
-              </a:schemeClr>
-            </a:gs>
-            <a:gs pos="88000">
-              <a:schemeClr val="phClr">
-                <a:shade val="63000"/>
-                <a:satMod val="160000"/>
+                <a:shade val="93000"/>
+                <a:satMod val="130000"/>
               </a:schemeClr>
             </a:gs>
             <a:gs pos="100000">
               <a:schemeClr val="phClr">
-                <a:tint val="99555"/>
-                <a:satMod val="155000"/>
+                <a:shade val="94000"/>
+                <a:satMod val="135000"/>
               </a:schemeClr>
             </a:gs>
           </a:gsLst>
-          <a:lin ang="5400000" scaled="1"/>
+          <a:lin ang="16200000" scaled="0"/>
         </a:gradFill>
       </a:fillStyleLst>
       <a:lnStyleLst>
         <a:ln w="9525" cap="flat" cmpd="sng" algn="ctr">
           <a:solidFill>
             <a:schemeClr val="phClr">
-              <a:shade val="60000"/>
-              <a:satMod val="300000"/>
+              <a:shade val="95000"/>
+              <a:satMod val="105000"/>
             </a:schemeClr>
           </a:solidFill>
           <a:prstDash val="solid"/>
         </a:ln>
-        <a:ln w="19050" cap="flat" cmpd="sng" algn="ctr">
+        <a:ln w="25400" cap="flat" cmpd="sng" algn="ctr">
           <a:solidFill>
             <a:schemeClr val="phClr"/>
           </a:solidFill>
           <a:prstDash val="solid"/>
         </a:ln>
-        <a:ln w="19050" cap="flat" cmpd="sng" algn="ctr">
+        <a:ln w="38100" cap="flat" cmpd="sng" algn="ctr">
           <a:solidFill>
             <a:schemeClr val="phClr"/>
           </a:solidFill>
@@ -4622,55 +4256,40 @@
       <a:effectStyleLst>
         <a:effectStyle>
           <a:effectLst>
-            <a:glow rad="63500">
-              <a:schemeClr val="phClr">
-                <a:tint val="30000"/>
-                <a:shade val="95000"/>
-                <a:satMod val="300000"/>
-                <a:alpha val="50000"/>
-              </a:schemeClr>
-            </a:glow>
+            <a:outerShdw blurRad="40000" dist="20000" dir="5400000" rotWithShape="0">
+              <a:srgbClr val="000000">
+                <a:alpha val="38000"/>
+              </a:srgbClr>
+            </a:outerShdw>
           </a:effectLst>
         </a:effectStyle>
         <a:effectStyle>
           <a:effectLst>
-            <a:glow rad="70000">
-              <a:schemeClr val="phClr">
-                <a:tint val="30000"/>
-                <a:shade val="95000"/>
-                <a:satMod val="300000"/>
-                <a:alpha val="50000"/>
-              </a:schemeClr>
-            </a:glow>
+            <a:outerShdw blurRad="40000" dist="23000" dir="5400000" rotWithShape="0">
+              <a:srgbClr val="000000">
+                <a:alpha val="35000"/>
+              </a:srgbClr>
+            </a:outerShdw>
           </a:effectLst>
         </a:effectStyle>
         <a:effectStyle>
           <a:effectLst>
-            <a:glow rad="76200">
-              <a:schemeClr val="phClr">
-                <a:tint val="30000"/>
-                <a:shade val="95000"/>
-                <a:satMod val="300000"/>
-                <a:alpha val="50000"/>
-              </a:schemeClr>
-            </a:glow>
+            <a:outerShdw blurRad="40000" dist="23000" dir="5400000" rotWithShape="0">
+              <a:srgbClr val="000000">
+                <a:alpha val="35000"/>
+              </a:srgbClr>
+            </a:outerShdw>
           </a:effectLst>
           <a:scene3d>
-            <a:camera prst="orthographicFront" fov="0">
+            <a:camera prst="orthographicFront">
               <a:rot lat="0" lon="0" rev="0"/>
             </a:camera>
-            <a:lightRig rig="harsh" dir="t">
-              <a:rot lat="6000000" lon="6000000" rev="0"/>
+            <a:lightRig rig="threePt" dir="t">
+              <a:rot lat="0" lon="0" rev="1200000"/>
             </a:lightRig>
           </a:scene3d>
-          <a:sp3d contourW="10000" prstMaterial="metal">
-            <a:bevelT w="20000" h="9000" prst="softRound"/>
-            <a:contourClr>
-              <a:schemeClr val="phClr">
-                <a:shade val="30000"/>
-                <a:satMod val="200000"/>
-              </a:schemeClr>
-            </a:contourClr>
+          <a:sp3d>
+            <a:bevelT w="63500" h="25400"/>
           </a:sp3d>
         </a:effectStyle>
       </a:effectStyleLst>
@@ -4682,42 +4301,45 @@
           <a:gsLst>
             <a:gs pos="0">
               <a:schemeClr val="phClr">
-                <a:shade val="40000"/>
-                <a:satMod val="150000"/>
+                <a:tint val="40000"/>
+                <a:satMod val="350000"/>
               </a:schemeClr>
             </a:gs>
-            <a:gs pos="30000">
+            <a:gs pos="40000">
               <a:schemeClr val="phClr">
-                <a:shade val="60000"/>
-                <a:satMod val="150000"/>
+                <a:tint val="45000"/>
+                <a:shade val="99000"/>
+                <a:satMod val="350000"/>
               </a:schemeClr>
             </a:gs>
             <a:gs pos="100000">
               <a:schemeClr val="phClr">
-                <a:tint val="83000"/>
-                <a:satMod val="200000"/>
+                <a:shade val="20000"/>
+                <a:satMod val="255000"/>
               </a:schemeClr>
             </a:gs>
           </a:gsLst>
-          <a:lin ang="13000000" scaled="0"/>
+          <a:path path="circle">
+            <a:fillToRect l="50000" t="-80000" r="50000" b="180000"/>
+          </a:path>
         </a:gradFill>
         <a:gradFill rotWithShape="1">
           <a:gsLst>
             <a:gs pos="0">
               <a:schemeClr val="phClr">
-                <a:tint val="78000"/>
-                <a:satMod val="220000"/>
+                <a:tint val="80000"/>
+                <a:satMod val="300000"/>
               </a:schemeClr>
             </a:gs>
             <a:gs pos="100000">
               <a:schemeClr val="phClr">
-                <a:shade val="35000"/>
-                <a:satMod val="155000"/>
+                <a:shade val="30000"/>
+                <a:satMod val="200000"/>
               </a:schemeClr>
             </a:gs>
           </a:gsLst>
           <a:path path="circle">
-            <a:fillToRect l="60000" t="50000" r="40000" b="50000"/>
+            <a:fillToRect l="50000" t="50000" r="50000" b="50000"/>
           </a:path>
         </a:gradFill>
       </a:bgFillStyleLst>
@@ -4733,7 +4355,7 @@
 </file>
 
 <file path=customXml/itemProps1.xml><?xml version="1.0" encoding="utf-8"?>
-<ds:datastoreItem xmlns:ds="http://schemas.openxmlformats.org/officeDocument/2006/customXml" ds:itemID="{738C6B2C-C776-42C3-9E54-CD915D8194A3}">
+<ds:datastoreItem xmlns:ds="http://schemas.openxmlformats.org/officeDocument/2006/customXml" ds:itemID="{EEAED415-1243-4E11-B69D-1A3E864793AE}">
   <ds:schemaRefs>
     <ds:schemaRef ds:uri="http://schemas.openxmlformats.org/officeDocument/2006/bibliography"/>
   </ds:schemaRefs>

</xml_diff>

<commit_message>
# actualice la minuta de reunion
</commit_message>
<xml_diff>
--- a/meetings/minutaReunion.20100906.docx
+++ b/meetings/minutaReunion.20100906.docx
@@ -578,6 +578,7 @@
           <w:ilvl w:val="0"/>
           <w:numId w:val="8"/>
         </w:numPr>
+        <w:spacing w:after="0" w:line="240" w:lineRule="auto"/>
         <w:rPr>
           <w:lang w:val="es-AR"/>
         </w:rPr>
@@ -596,6 +597,7 @@
           <w:ilvl w:val="0"/>
           <w:numId w:val="8"/>
         </w:numPr>
+        <w:spacing w:after="0" w:line="240" w:lineRule="auto"/>
         <w:rPr>
           <w:lang w:val="es-AR"/>
         </w:rPr>
@@ -684,12 +686,6 @@
           <w:lang w:val="es-AR"/>
         </w:rPr>
         <w:t>.</w:t>
-      </w:r>
-      <w:r>
-        <w:rPr>
-          <w:lang w:val="es-AR"/>
-        </w:rPr>
-        <w:tab/>
       </w:r>
     </w:p>
     <w:p>
@@ -1483,7 +1479,7 @@
             <w:sz w:val="20"/>
             <w:lang w:val="es-AR"/>
           </w:rPr>
-          <w:t>1</w:t>
+          <w:t>2</w:t>
         </w:r>
         <w:r>
           <w:rPr>
@@ -4355,7 +4351,7 @@
 </file>
 
 <file path=customXml/itemProps1.xml><?xml version="1.0" encoding="utf-8"?>
-<ds:datastoreItem xmlns:ds="http://schemas.openxmlformats.org/officeDocument/2006/customXml" ds:itemID="{EEAED415-1243-4E11-B69D-1A3E864793AE}">
+<ds:datastoreItem xmlns:ds="http://schemas.openxmlformats.org/officeDocument/2006/customXml" ds:itemID="{F8C549FF-F371-4B05-B559-F89A60AB4779}">
   <ds:schemaRefs>
     <ds:schemaRef ds:uri="http://schemas.openxmlformats.org/officeDocument/2006/bibliography"/>
   </ds:schemaRefs>

</xml_diff>